<commit_message>
update documentation, improve mouse camera
</commit_message>
<xml_diff>
--- a/Documentation/Rawbots.docx
+++ b/Documentation/Rawbots.docx
@@ -734,7 +734,7 @@
           <w:r>
             <w:fldChar w:fldCharType="separate"/>
           </w:r>
-          <w:hyperlink w:anchor="_Toc320286423" w:history="1">
+          <w:hyperlink w:anchor="_Toc321309642" w:history="1">
             <w:r>
               <w:rPr>
                 <w:rStyle w:val="Hyperlink"/>
@@ -780,7 +780,7 @@
                 <w:noProof/>
                 <w:webHidden/>
               </w:rPr>
-              <w:instrText xml:space="preserve"> PAGEREF _Toc320286423 \h </w:instrText>
+              <w:instrText xml:space="preserve"> PAGEREF _Toc321309642 \h </w:instrText>
             </w:r>
             <w:r>
               <w:rPr>
@@ -826,7 +826,7 @@
               <w:lang w:eastAsia="fr-CA"/>
             </w:rPr>
           </w:pPr>
-          <w:hyperlink w:anchor="_Toc320286424" w:history="1">
+          <w:hyperlink w:anchor="_Toc321309643" w:history="1">
             <w:r>
               <w:rPr>
                 <w:rStyle w:val="Hyperlink"/>
@@ -872,7 +872,7 @@
                 <w:noProof/>
                 <w:webHidden/>
               </w:rPr>
-              <w:instrText xml:space="preserve"> PAGEREF _Toc320286424 \h </w:instrText>
+              <w:instrText xml:space="preserve"> PAGEREF _Toc321309643 \h </w:instrText>
             </w:r>
             <w:r>
               <w:rPr>
@@ -918,7 +918,7 @@
               <w:lang w:eastAsia="fr-CA"/>
             </w:rPr>
           </w:pPr>
-          <w:hyperlink w:anchor="_Toc320286425" w:history="1">
+          <w:hyperlink w:anchor="_Toc321309644" w:history="1">
             <w:r>
               <w:rPr>
                 <w:rStyle w:val="Hyperlink"/>
@@ -964,7 +964,7 @@
                 <w:noProof/>
                 <w:webHidden/>
               </w:rPr>
-              <w:instrText xml:space="preserve"> PAGEREF _Toc320286425 \h </w:instrText>
+              <w:instrText xml:space="preserve"> PAGEREF _Toc321309644 \h </w:instrText>
             </w:r>
             <w:r>
               <w:rPr>
@@ -1010,7 +1010,7 @@
               <w:lang w:eastAsia="fr-CA"/>
             </w:rPr>
           </w:pPr>
-          <w:hyperlink w:anchor="_Toc320286426" w:history="1">
+          <w:hyperlink w:anchor="_Toc321309645" w:history="1">
             <w:r>
               <w:rPr>
                 <w:rStyle w:val="Hyperlink"/>
@@ -1056,7 +1056,7 @@
                 <w:noProof/>
                 <w:webHidden/>
               </w:rPr>
-              <w:instrText xml:space="preserve"> PAGEREF _Toc320286426 \h </w:instrText>
+              <w:instrText xml:space="preserve"> PAGEREF _Toc321309645 \h </w:instrText>
             </w:r>
             <w:r>
               <w:rPr>
@@ -1102,7 +1102,7 @@
               <w:lang w:eastAsia="fr-CA"/>
             </w:rPr>
           </w:pPr>
-          <w:hyperlink w:anchor="_Toc320286427" w:history="1">
+          <w:hyperlink w:anchor="_Toc321309646" w:history="1">
             <w:r>
               <w:rPr>
                 <w:rStyle w:val="Hyperlink"/>
@@ -1148,7 +1148,7 @@
                 <w:noProof/>
                 <w:webHidden/>
               </w:rPr>
-              <w:instrText xml:space="preserve"> PAGEREF _Toc320286427 \h </w:instrText>
+              <w:instrText xml:space="preserve"> PAGEREF _Toc321309646 \h </w:instrText>
             </w:r>
             <w:r>
               <w:rPr>
@@ -1194,7 +1194,7 @@
               <w:lang w:eastAsia="fr-CA"/>
             </w:rPr>
           </w:pPr>
-          <w:hyperlink w:anchor="_Toc320286428" w:history="1">
+          <w:hyperlink w:anchor="_Toc321309647" w:history="1">
             <w:r>
               <w:rPr>
                 <w:rStyle w:val="Hyperlink"/>
@@ -1240,7 +1240,7 @@
                 <w:noProof/>
                 <w:webHidden/>
               </w:rPr>
-              <w:instrText xml:space="preserve"> PAGEREF _Toc320286428 \h </w:instrText>
+              <w:instrText xml:space="preserve"> PAGEREF _Toc321309647 \h </w:instrText>
             </w:r>
             <w:r>
               <w:rPr>
@@ -1286,7 +1286,7 @@
               <w:lang w:eastAsia="fr-CA"/>
             </w:rPr>
           </w:pPr>
-          <w:hyperlink w:anchor="_Toc320286429" w:history="1">
+          <w:hyperlink w:anchor="_Toc321309648" w:history="1">
             <w:r>
               <w:rPr>
                 <w:rStyle w:val="Hyperlink"/>
@@ -1332,7 +1332,7 @@
                 <w:noProof/>
                 <w:webHidden/>
               </w:rPr>
-              <w:instrText xml:space="preserve"> PAGEREF _Toc320286429 \h </w:instrText>
+              <w:instrText xml:space="preserve"> PAGEREF _Toc321309648 \h </w:instrText>
             </w:r>
             <w:r>
               <w:rPr>
@@ -1367,6 +1367,7 @@
           <w:pPr>
             <w:pStyle w:val="TOC1"/>
             <w:tabs>
+              <w:tab w:val="left" w:pos="440"/>
               <w:tab w:val="right" w:leader="dot" w:pos="8630"/>
             </w:tabs>
             <w:rPr>
@@ -1377,7 +1378,98 @@
               <w:lang w:eastAsia="fr-CA"/>
             </w:rPr>
           </w:pPr>
-          <w:hyperlink w:anchor="_Toc320286430" w:history="1">
+          <w:hyperlink w:anchor="_Toc321309649" w:history="1">
+            <w:r>
+              <w:rPr>
+                <w:rStyle w:val="Hyperlink"/>
+                <w:noProof/>
+                <w:lang w:val="en-CA"/>
+              </w:rPr>
+              <w:t>8.</w:t>
+            </w:r>
+            <w:r>
+              <w:rPr>
+                <w:rFonts w:cstheme="minorBidi"/>
+                <w:noProof/>
+                <w:sz w:val="22"/>
+                <w:szCs w:val="22"/>
+                <w:lang w:eastAsia="fr-CA"/>
+              </w:rPr>
+              <w:tab/>
+            </w:r>
+            <w:r>
+              <w:rPr>
+                <w:rStyle w:val="Hyperlink"/>
+                <w:noProof/>
+                <w:lang w:val="en-CA"/>
+              </w:rPr>
+              <w:t>Screenshots</w:t>
+            </w:r>
+            <w:r>
+              <w:rPr>
+                <w:noProof/>
+                <w:webHidden/>
+              </w:rPr>
+              <w:tab/>
+            </w:r>
+            <w:r>
+              <w:rPr>
+                <w:noProof/>
+                <w:webHidden/>
+              </w:rPr>
+              <w:fldChar w:fldCharType="begin"/>
+            </w:r>
+            <w:r>
+              <w:rPr>
+                <w:noProof/>
+                <w:webHidden/>
+              </w:rPr>
+              <w:instrText xml:space="preserve"> PAGEREF _Toc321309649 \h </w:instrText>
+            </w:r>
+            <w:r>
+              <w:rPr>
+                <w:noProof/>
+                <w:webHidden/>
+              </w:rPr>
+            </w:r>
+            <w:r>
+              <w:rPr>
+                <w:noProof/>
+                <w:webHidden/>
+              </w:rPr>
+              <w:fldChar w:fldCharType="separate"/>
+            </w:r>
+            <w:r>
+              <w:rPr>
+                <w:noProof/>
+                <w:webHidden/>
+              </w:rPr>
+              <w:t>9</w:t>
+            </w:r>
+            <w:r>
+              <w:rPr>
+                <w:noProof/>
+                <w:webHidden/>
+              </w:rPr>
+              <w:fldChar w:fldCharType="end"/>
+            </w:r>
+          </w:hyperlink>
+        </w:p>
+        <w:p>
+          <w:pPr>
+            <w:pStyle w:val="TOC1"/>
+            <w:tabs>
+              <w:tab w:val="right" w:leader="dot" w:pos="8630"/>
+            </w:tabs>
+            <w:rPr>
+              <w:rFonts w:cstheme="minorBidi"/>
+              <w:noProof/>
+              <w:sz w:val="22"/>
+              <w:szCs w:val="22"/>
+              <w:lang w:eastAsia="fr-CA"/>
+            </w:rPr>
+          </w:pPr>
+          <w:hyperlink w:anchor="_Toc321309650" w:history="1">
             <w:r>
               <w:rPr>
                 <w:rStyle w:val="Hyperlink"/>
@@ -1405,7 +1497,7 @@
                 <w:noProof/>
                 <w:webHidden/>
               </w:rPr>
-              <w:instrText xml:space="preserve"> PAGEREF _Toc320286430 \h </w:instrText>
+              <w:instrText xml:space="preserve"> PAGEREF _Toc321309650 \h </w:instrText>
             </w:r>
             <w:r>
               <w:rPr>
@@ -1425,7 +1517,7 @@
                 <w:noProof/>
                 <w:webHidden/>
               </w:rPr>
-              <w:t>8</w:t>
+              <w:t>10</w:t>
             </w:r>
             <w:r>
               <w:rPr>
@@ -1477,8 +1569,6 @@
           <w:docGrid w:linePitch="360"/>
         </w:sectPr>
       </w:pPr>
-      <w:bookmarkStart w:id="0" w:name="_GoBack"/>
-      <w:bookmarkEnd w:id="0"/>
     </w:p>
     <w:p>
       <w:pPr>
@@ -1491,7 +1581,7 @@
           <w:lang w:val="en-CA"/>
         </w:rPr>
       </w:pPr>
-      <w:bookmarkStart w:id="1" w:name="_Toc320286423"/>
+      <w:bookmarkStart w:id="0" w:name="_Toc321309642"/>
       <w:r>
         <w:rPr>
           <w:lang w:val="en-CA"/>
@@ -1499,7 +1589,7 @@
         <w:lastRenderedPageBreak/>
         <w:t>Overview</w:t>
       </w:r>
-      <w:bookmarkEnd w:id="1"/>
+      <w:bookmarkEnd w:id="0"/>
     </w:p>
     <w:p>
       <w:pPr>
@@ -1616,7 +1706,7 @@
           <w:lang w:val="en-CA"/>
         </w:rPr>
       </w:pPr>
-      <w:bookmarkStart w:id="2" w:name="_Toc320286424"/>
+      <w:bookmarkStart w:id="1" w:name="_Toc321309643"/>
       <w:r>
         <w:rPr>
           <w:lang w:val="en-CA"/>
@@ -1624,7 +1714,7 @@
         <w:lastRenderedPageBreak/>
         <w:t>Dependencies</w:t>
       </w:r>
-      <w:bookmarkEnd w:id="2"/>
+      <w:bookmarkEnd w:id="1"/>
     </w:p>
     <w:p>
       <w:pPr>
@@ -2254,7 +2344,7 @@
           <w:lang w:val="en-CA"/>
         </w:rPr>
       </w:pPr>
-      <w:bookmarkStart w:id="3" w:name="_Toc320286425"/>
+      <w:bookmarkStart w:id="2" w:name="_Toc321309644"/>
       <w:r>
         <w:rPr>
           <w:lang w:val="en-CA"/>
@@ -2262,7 +2352,7 @@
         <w:lastRenderedPageBreak/>
         <w:t>Licensing</w:t>
       </w:r>
-      <w:bookmarkEnd w:id="3"/>
+      <w:bookmarkEnd w:id="2"/>
     </w:p>
     <w:p>
       <w:pPr>
@@ -2469,7 +2559,7 @@
           <w:lang w:val="en-CA"/>
         </w:rPr>
       </w:pPr>
-      <w:bookmarkStart w:id="4" w:name="_Toc320286426"/>
+      <w:bookmarkStart w:id="3" w:name="_Toc321309645"/>
       <w:r>
         <w:rPr>
           <w:lang w:val="en-CA"/>
@@ -2477,7 +2567,7 @@
         <w:lastRenderedPageBreak/>
         <w:t>Source Code</w:t>
       </w:r>
-      <w:bookmarkEnd w:id="4"/>
+      <w:bookmarkEnd w:id="3"/>
     </w:p>
     <w:p>
       <w:pPr>
@@ -2891,7 +2981,7 @@
           <w:lang w:val="en-CA"/>
         </w:rPr>
       </w:pPr>
-      <w:bookmarkStart w:id="5" w:name="_Toc320286427"/>
+      <w:bookmarkStart w:id="4" w:name="_Toc321309646"/>
       <w:r>
         <w:rPr>
           <w:lang w:val="en-CA"/>
@@ -2899,7 +2989,7 @@
         <w:lastRenderedPageBreak/>
         <w:t>Compilation</w:t>
       </w:r>
-      <w:bookmarkEnd w:id="5"/>
+      <w:bookmarkEnd w:id="4"/>
     </w:p>
     <w:p>
       <w:pPr>
@@ -3043,7 +3133,7 @@
           <w:lang w:val="en-CA"/>
         </w:rPr>
       </w:pPr>
-      <w:bookmarkStart w:id="6" w:name="_Toc320286428"/>
+      <w:bookmarkStart w:id="5" w:name="_Toc321309647"/>
       <w:r>
         <w:rPr>
           <w:lang w:val="en-CA"/>
@@ -3051,7 +3141,7 @@
         <w:lastRenderedPageBreak/>
         <w:t>Directory Structure</w:t>
       </w:r>
-      <w:bookmarkEnd w:id="6"/>
+      <w:bookmarkEnd w:id="5"/>
     </w:p>
     <w:p>
       <w:pPr>
@@ -3084,7 +3174,7 @@
         </w:rPr>
         <w:drawing>
           <wp:inline distT="0" distB="0" distL="0" distR="0">
-            <wp:extent cx="5543550" cy="4305300"/>
+            <wp:extent cx="5543550" cy="6343650"/>
             <wp:effectExtent l="0" t="57150" r="0" b="19050"/>
             <wp:docPr id="2" name="Diagram 2"/>
             <wp:cNvGraphicFramePr/>
@@ -3139,7 +3229,7 @@
           <w:lang w:val="en-CA"/>
         </w:rPr>
       </w:pPr>
-      <w:bookmarkStart w:id="7" w:name="_Toc320286429"/>
+      <w:bookmarkStart w:id="6" w:name="_Toc321309648"/>
       <w:r>
         <w:rPr>
           <w:lang w:val="en-CA"/>
@@ -3147,7 +3237,7 @@
         <w:lastRenderedPageBreak/>
         <w:t>Software Architecture</w:t>
       </w:r>
-      <w:bookmarkEnd w:id="7"/>
+      <w:bookmarkEnd w:id="6"/>
     </w:p>
     <w:p>
       <w:pPr>
@@ -3180,9 +3270,9 @@
         </w:rPr>
         <w:drawing>
           <wp:inline distT="0" distB="0" distL="0" distR="0">
-            <wp:extent cx="5486400" cy="1581785"/>
-            <wp:effectExtent l="0" t="0" r="0" b="0"/>
-            <wp:docPr id="1" name="Picture 1"/>
+            <wp:extent cx="5486400" cy="1884680"/>
+            <wp:effectExtent l="0" t="0" r="0" b="1270"/>
+            <wp:docPr id="4" name="Picture 4"/>
             <wp:cNvGraphicFramePr>
               <a:graphicFrameLocks xmlns:a="http://schemas.openxmlformats.org/drawingml/2006/main" noChangeAspect="1"/>
             </wp:cNvGraphicFramePr>
@@ -3190,11 +3280,11 @@
               <a:graphicData uri="http://schemas.openxmlformats.org/drawingml/2006/picture">
                 <pic:pic xmlns:pic="http://schemas.openxmlformats.org/drawingml/2006/picture">
                   <pic:nvPicPr>
-                    <pic:cNvPr id="0" name="BaseModels.png"/>
+                    <pic:cNvPr id="0" name="Robots.png"/>
                     <pic:cNvPicPr/>
                   </pic:nvPicPr>
                   <pic:blipFill>
-                    <a:blip r:embed="rId23">
+                    <a:blip r:embed="rId23" cstate="print">
                       <a:extLst>
                         <a:ext uri="{28A0092B-C50C-407E-A947-70E740481C1C}">
                           <a14:useLocalDpi xmlns:a14="http://schemas.microsoft.com/office/drawing/2010/main" val="0"/>
@@ -3208,7 +3298,7 @@
                   <pic:spPr>
                     <a:xfrm>
                       <a:off x="0" y="0"/>
-                      <a:ext cx="5486400" cy="1581785"/>
+                      <a:ext cx="5486400" cy="1884680"/>
                     </a:xfrm>
                     <a:prstGeom prst="rect">
                       <a:avLst/>
@@ -3252,9 +3342,9 @@
         </w:rPr>
         <w:drawing>
           <wp:inline distT="0" distB="0" distL="0" distR="0">
-            <wp:extent cx="5486400" cy="1769110"/>
-            <wp:effectExtent l="0" t="0" r="0" b="2540"/>
-            <wp:docPr id="3" name="Picture 3"/>
+            <wp:extent cx="5486400" cy="904875"/>
+            <wp:effectExtent l="0" t="0" r="0" b="9525"/>
+            <wp:docPr id="5" name="Picture 5"/>
             <wp:cNvGraphicFramePr>
               <a:graphicFrameLocks xmlns:a="http://schemas.openxmlformats.org/drawingml/2006/main" noChangeAspect="1"/>
             </wp:cNvGraphicFramePr>
@@ -3262,7 +3352,7 @@
               <a:graphicData uri="http://schemas.openxmlformats.org/drawingml/2006/picture">
                 <pic:pic xmlns:pic="http://schemas.openxmlformats.org/drawingml/2006/picture">
                   <pic:nvPicPr>
-                    <pic:cNvPr id="0" name="RobotParts.png"/>
+                    <pic:cNvPr id="0" name="Models.png"/>
                     <pic:cNvPicPr/>
                   </pic:nvPicPr>
                   <pic:blipFill>
@@ -3280,7 +3370,7 @@
                   <pic:spPr>
                     <a:xfrm>
                       <a:off x="0" y="0"/>
-                      <a:ext cx="5486400" cy="1769110"/>
+                      <a:ext cx="5486400" cy="904875"/>
                     </a:xfrm>
                     <a:prstGeom prst="rect">
                       <a:avLst/>
@@ -3311,6 +3401,466 @@
       <w:r>
         <w:rPr>
           <w:rFonts w:ascii="Segoe UI" w:hAnsi="Segoe UI" w:cs="Segoe UI"/>
+          <w:noProof/>
+          <w:lang w:eastAsia="fr-CA"/>
+        </w:rPr>
+        <w:drawing>
+          <wp:inline distT="0" distB="0" distL="0" distR="0">
+            <wp:extent cx="5486400" cy="1143000"/>
+            <wp:effectExtent l="0" t="0" r="0" b="0"/>
+            <wp:docPr id="7" name="Picture 7"/>
+            <wp:cNvGraphicFramePr>
+              <a:graphicFrameLocks xmlns:a="http://schemas.openxmlformats.org/drawingml/2006/main" noChangeAspect="1"/>
+            </wp:cNvGraphicFramePr>
+            <a:graphic xmlns:a="http://schemas.openxmlformats.org/drawingml/2006/main">
+              <a:graphicData uri="http://schemas.openxmlformats.org/drawingml/2006/picture">
+                <pic:pic xmlns:pic="http://schemas.openxmlformats.org/drawingml/2006/picture">
+                  <pic:nvPicPr>
+                    <pic:cNvPr id="0" name="Factories.png"/>
+                    <pic:cNvPicPr/>
+                  </pic:nvPicPr>
+                  <pic:blipFill>
+                    <a:blip r:embed="rId25" cstate="print">
+                      <a:extLst>
+                        <a:ext uri="{28A0092B-C50C-407E-A947-70E740481C1C}">
+                          <a14:useLocalDpi xmlns:a14="http://schemas.microsoft.com/office/drawing/2010/main" val="0"/>
+                        </a:ext>
+                      </a:extLst>
+                    </a:blip>
+                    <a:stretch>
+                      <a:fillRect/>
+                    </a:stretch>
+                  </pic:blipFill>
+                  <pic:spPr>
+                    <a:xfrm>
+                      <a:off x="0" y="0"/>
+                      <a:ext cx="5486400" cy="1143000"/>
+                    </a:xfrm>
+                    <a:prstGeom prst="rect">
+                      <a:avLst/>
+                    </a:prstGeom>
+                  </pic:spPr>
+                </pic:pic>
+              </a:graphicData>
+            </a:graphic>
+          </wp:inline>
+        </w:drawing>
+      </w:r>
+    </w:p>
+    <w:p>
+      <w:pPr>
+        <w:rPr>
+          <w:rFonts w:ascii="Segoe UI" w:hAnsi="Segoe UI" w:cs="Segoe UI"/>
+          <w:lang w:val="en-CA"/>
+        </w:rPr>
+      </w:pPr>
+    </w:p>
+    <w:p>
+      <w:pPr>
+        <w:rPr>
+          <w:rFonts w:ascii="Segoe UI" w:hAnsi="Segoe UI" w:cs="Segoe UI"/>
+          <w:lang w:val="en-CA"/>
+        </w:rPr>
+      </w:pPr>
+      <w:r>
+        <w:rPr>
+          <w:rFonts w:ascii="Segoe UI" w:hAnsi="Segoe UI" w:cs="Segoe UI"/>
+          <w:noProof/>
+          <w:lang w:eastAsia="fr-CA"/>
+        </w:rPr>
+        <w:lastRenderedPageBreak/>
+        <w:drawing>
+          <wp:inline distT="0" distB="0" distL="0" distR="0">
+            <wp:extent cx="3610479" cy="3324689"/>
+            <wp:effectExtent l="0" t="0" r="9525" b="9525"/>
+            <wp:docPr id="8" name="Picture 8"/>
+            <wp:cNvGraphicFramePr>
+              <a:graphicFrameLocks xmlns:a="http://schemas.openxmlformats.org/drawingml/2006/main" noChangeAspect="1"/>
+            </wp:cNvGraphicFramePr>
+            <a:graphic xmlns:a="http://schemas.openxmlformats.org/drawingml/2006/main">
+              <a:graphicData uri="http://schemas.openxmlformats.org/drawingml/2006/picture">
+                <pic:pic xmlns:pic="http://schemas.openxmlformats.org/drawingml/2006/picture">
+                  <pic:nvPicPr>
+                    <pic:cNvPr id="0" name="Cameras.png"/>
+                    <pic:cNvPicPr/>
+                  </pic:nvPicPr>
+                  <pic:blipFill>
+                    <a:blip r:embed="rId26">
+                      <a:extLst>
+                        <a:ext uri="{28A0092B-C50C-407E-A947-70E740481C1C}">
+                          <a14:useLocalDpi xmlns:a14="http://schemas.microsoft.com/office/drawing/2010/main" val="0"/>
+                        </a:ext>
+                      </a:extLst>
+                    </a:blip>
+                    <a:stretch>
+                      <a:fillRect/>
+                    </a:stretch>
+                  </pic:blipFill>
+                  <pic:spPr>
+                    <a:xfrm>
+                      <a:off x="0" y="0"/>
+                      <a:ext cx="3610479" cy="3324689"/>
+                    </a:xfrm>
+                    <a:prstGeom prst="rect">
+                      <a:avLst/>
+                    </a:prstGeom>
+                  </pic:spPr>
+                </pic:pic>
+              </a:graphicData>
+            </a:graphic>
+          </wp:inline>
+        </w:drawing>
+      </w:r>
+    </w:p>
+    <w:p>
+      <w:pPr>
+        <w:rPr>
+          <w:rFonts w:ascii="Segoe UI" w:hAnsi="Segoe UI" w:cs="Segoe UI"/>
+          <w:lang w:val="en-CA"/>
+        </w:rPr>
+      </w:pPr>
+    </w:p>
+    <w:p>
+      <w:pPr>
+        <w:rPr>
+          <w:rFonts w:ascii="Segoe UI" w:hAnsi="Segoe UI" w:cs="Segoe UI"/>
+          <w:lang w:val="en-CA"/>
+        </w:rPr>
+      </w:pPr>
+      <w:r>
+        <w:rPr>
+          <w:rFonts w:ascii="Segoe UI" w:hAnsi="Segoe UI" w:cs="Segoe UI"/>
+          <w:noProof/>
+          <w:lang w:eastAsia="fr-CA"/>
+        </w:rPr>
+        <w:drawing>
+          <wp:inline distT="0" distB="0" distL="0" distR="0">
+            <wp:extent cx="5486400" cy="2360930"/>
+            <wp:effectExtent l="0" t="0" r="0" b="1270"/>
+            <wp:docPr id="9" name="Picture 9"/>
+            <wp:cNvGraphicFramePr>
+              <a:graphicFrameLocks xmlns:a="http://schemas.openxmlformats.org/drawingml/2006/main" noChangeAspect="1"/>
+            </wp:cNvGraphicFramePr>
+            <a:graphic xmlns:a="http://schemas.openxmlformats.org/drawingml/2006/main">
+              <a:graphicData uri="http://schemas.openxmlformats.org/drawingml/2006/picture">
+                <pic:pic xmlns:pic="http://schemas.openxmlformats.org/drawingml/2006/picture">
+                  <pic:nvPicPr>
+                    <pic:cNvPr id="0" name="Blocks.png"/>
+                    <pic:cNvPicPr/>
+                  </pic:nvPicPr>
+                  <pic:blipFill>
+                    <a:blip r:embed="rId27">
+                      <a:extLst>
+                        <a:ext uri="{28A0092B-C50C-407E-A947-70E740481C1C}">
+                          <a14:useLocalDpi xmlns:a14="http://schemas.microsoft.com/office/drawing/2010/main" val="0"/>
+                        </a:ext>
+                      </a:extLst>
+                    </a:blip>
+                    <a:stretch>
+                      <a:fillRect/>
+                    </a:stretch>
+                  </pic:blipFill>
+                  <pic:spPr>
+                    <a:xfrm>
+                      <a:off x="0" y="0"/>
+                      <a:ext cx="5486400" cy="2360930"/>
+                    </a:xfrm>
+                    <a:prstGeom prst="rect">
+                      <a:avLst/>
+                    </a:prstGeom>
+                  </pic:spPr>
+                </pic:pic>
+              </a:graphicData>
+            </a:graphic>
+          </wp:inline>
+        </w:drawing>
+      </w:r>
+    </w:p>
+    <w:p>
+      <w:pPr>
+        <w:rPr>
+          <w:rFonts w:ascii="Segoe UI" w:hAnsi="Segoe UI" w:cs="Segoe UI"/>
+          <w:lang w:val="en-CA"/>
+        </w:rPr>
+      </w:pPr>
+    </w:p>
+    <w:p>
+      <w:pPr>
+        <w:rPr>
+          <w:rFonts w:ascii="Segoe UI" w:hAnsi="Segoe UI" w:cs="Segoe UI"/>
+          <w:lang w:val="en-CA"/>
+        </w:rPr>
+      </w:pPr>
+      <w:r>
+        <w:rPr>
+          <w:rFonts w:ascii="Segoe UI" w:hAnsi="Segoe UI" w:cs="Segoe UI"/>
+          <w:noProof/>
+          <w:lang w:eastAsia="fr-CA"/>
+        </w:rPr>
+        <w:drawing>
+          <wp:inline distT="0" distB="0" distL="0" distR="0">
+            <wp:extent cx="5486400" cy="1402715"/>
+            <wp:effectExtent l="0" t="0" r="0" b="6985"/>
+            <wp:docPr id="10" name="Picture 10"/>
+            <wp:cNvGraphicFramePr>
+              <a:graphicFrameLocks xmlns:a="http://schemas.openxmlformats.org/drawingml/2006/main" noChangeAspect="1"/>
+            </wp:cNvGraphicFramePr>
+            <a:graphic xmlns:a="http://schemas.openxmlformats.org/drawingml/2006/main">
+              <a:graphicData uri="http://schemas.openxmlformats.org/drawingml/2006/picture">
+                <pic:pic xmlns:pic="http://schemas.openxmlformats.org/drawingml/2006/picture">
+                  <pic:nvPicPr>
+                    <pic:cNvPr id="0" name="Tiles.png"/>
+                    <pic:cNvPicPr/>
+                  </pic:nvPicPr>
+                  <pic:blipFill>
+                    <a:blip r:embed="rId28" cstate="print">
+                      <a:extLst>
+                        <a:ext uri="{28A0092B-C50C-407E-A947-70E740481C1C}">
+                          <a14:useLocalDpi xmlns:a14="http://schemas.microsoft.com/office/drawing/2010/main" val="0"/>
+                        </a:ext>
+                      </a:extLst>
+                    </a:blip>
+                    <a:stretch>
+                      <a:fillRect/>
+                    </a:stretch>
+                  </pic:blipFill>
+                  <pic:spPr>
+                    <a:xfrm>
+                      <a:off x="0" y="0"/>
+                      <a:ext cx="5486400" cy="1402715"/>
+                    </a:xfrm>
+                    <a:prstGeom prst="rect">
+                      <a:avLst/>
+                    </a:prstGeom>
+                  </pic:spPr>
+                </pic:pic>
+              </a:graphicData>
+            </a:graphic>
+          </wp:inline>
+        </w:drawing>
+      </w:r>
+    </w:p>
+    <w:p>
+      <w:pPr>
+        <w:rPr>
+          <w:rFonts w:ascii="Segoe UI" w:hAnsi="Segoe UI" w:cs="Segoe UI"/>
+          <w:lang w:val="en-CA"/>
+        </w:rPr>
+      </w:pPr>
+    </w:p>
+    <w:p>
+      <w:pPr>
+        <w:rPr>
+          <w:rFonts w:ascii="Segoe UI" w:hAnsi="Segoe UI" w:cs="Segoe UI"/>
+          <w:lang w:val="en-CA"/>
+        </w:rPr>
+      </w:pPr>
+    </w:p>
+    <w:p>
+      <w:pPr>
+        <w:rPr>
+          <w:rFonts w:ascii="Segoe UI" w:hAnsi="Segoe UI" w:cs="Segoe UI"/>
+          <w:lang w:val="en-CA"/>
+        </w:rPr>
+      </w:pPr>
+    </w:p>
+    <w:p>
+      <w:pPr>
+        <w:pStyle w:val="Heading1"/>
+        <w:numPr>
+          <w:ilvl w:val="0"/>
+          <w:numId w:val="1"/>
+        </w:numPr>
+        <w:rPr>
+          <w:lang w:val="en-CA"/>
+        </w:rPr>
+      </w:pPr>
+      <w:bookmarkStart w:id="7" w:name="_Toc321309649"/>
+      <w:r>
+        <w:rPr>
+          <w:lang w:val="en-CA"/>
+        </w:rPr>
+        <w:lastRenderedPageBreak/>
+        <w:t>Screenshots</w:t>
+      </w:r>
+      <w:bookmarkEnd w:id="7"/>
+    </w:p>
+    <w:p>
+      <w:pPr>
+        <w:rPr>
+          <w:rFonts w:ascii="Segoe UI" w:hAnsi="Segoe UI" w:cs="Segoe UI"/>
+          <w:lang w:val="en-CA"/>
+        </w:rPr>
+      </w:pPr>
+    </w:p>
+    <w:p>
+      <w:pPr>
+        <w:rPr>
+          <w:rFonts w:ascii="Segoe UI" w:hAnsi="Segoe UI" w:cs="Segoe UI"/>
+          <w:lang w:val="en-CA"/>
+        </w:rPr>
+      </w:pPr>
+    </w:p>
+    <w:p>
+      <w:pPr>
+        <w:rPr>
+          <w:rFonts w:ascii="Segoe UI" w:hAnsi="Segoe UI" w:cs="Segoe UI"/>
+          <w:noProof/>
+          <w:lang w:eastAsia="fr-CA"/>
+        </w:rPr>
+      </w:pPr>
+      <w:r>
+        <w:rPr>
+          <w:rFonts w:ascii="Segoe UI" w:hAnsi="Segoe UI" w:cs="Segoe UI"/>
+          <w:noProof/>
+          <w:lang w:eastAsia="fr-CA"/>
+        </w:rPr>
+        <w:drawing>
+          <wp:inline distT="0" distB="0" distL="0" distR="0">
+            <wp:extent cx="1905000" cy="2552700"/>
+            <wp:effectExtent l="0" t="0" r="0" b="0"/>
+            <wp:docPr id="12" name="Picture 12"/>
+            <wp:cNvGraphicFramePr>
+              <a:graphicFrameLocks xmlns:a="http://schemas.openxmlformats.org/drawingml/2006/main" noChangeAspect="1"/>
+            </wp:cNvGraphicFramePr>
+            <a:graphic xmlns:a="http://schemas.openxmlformats.org/drawingml/2006/main">
+              <a:graphicData uri="http://schemas.openxmlformats.org/drawingml/2006/picture">
+                <pic:pic xmlns:pic="http://schemas.openxmlformats.org/drawingml/2006/picture">
+                  <pic:nvPicPr>
+                    <pic:cNvPr id="0" name="Picture 2"/>
+                    <pic:cNvPicPr>
+                      <a:picLocks noChangeAspect="1" noChangeArrowheads="1"/>
+                    </pic:cNvPicPr>
+                  </pic:nvPicPr>
+                  <pic:blipFill>
+                    <a:blip r:embed="rId29">
+                      <a:extLst>
+                        <a:ext uri="{28A0092B-C50C-407E-A947-70E740481C1C}">
+                          <a14:useLocalDpi xmlns:a14="http://schemas.microsoft.com/office/drawing/2010/main" val="0"/>
+                        </a:ext>
+                      </a:extLst>
+                    </a:blip>
+                    <a:srcRect/>
+                    <a:stretch>
+                      <a:fillRect/>
+                    </a:stretch>
+                  </pic:blipFill>
+                  <pic:spPr bwMode="auto">
+                    <a:xfrm>
+                      <a:off x="0" y="0"/>
+                      <a:ext cx="1905000" cy="2552700"/>
+                    </a:xfrm>
+                    <a:prstGeom prst="rect">
+                      <a:avLst/>
+                    </a:prstGeom>
+                    <a:noFill/>
+                    <a:ln>
+                      <a:noFill/>
+                    </a:ln>
+                  </pic:spPr>
+                </pic:pic>
+              </a:graphicData>
+            </a:graphic>
+          </wp:inline>
+        </w:drawing>
+      </w:r>
+    </w:p>
+    <w:p>
+      <w:pPr>
+        <w:rPr>
+          <w:rFonts w:ascii="Segoe UI" w:hAnsi="Segoe UI" w:cs="Segoe UI"/>
+          <w:noProof/>
+          <w:lang w:eastAsia="fr-CA"/>
+        </w:rPr>
+      </w:pPr>
+    </w:p>
+    <w:p>
+      <w:pPr>
+        <w:rPr>
+          <w:rFonts w:ascii="Segoe UI" w:hAnsi="Segoe UI" w:cs="Segoe UI"/>
+          <w:lang w:val="en-CA"/>
+        </w:rPr>
+      </w:pPr>
+      <w:r>
+        <w:rPr>
+          <w:rFonts w:ascii="Segoe UI" w:hAnsi="Segoe UI" w:cs="Segoe UI"/>
+          <w:noProof/>
+          <w:lang w:eastAsia="fr-CA"/>
+        </w:rPr>
+        <w:drawing>
+          <wp:inline distT="0" distB="0" distL="0" distR="0">
+            <wp:extent cx="5476875" cy="4305300"/>
+            <wp:effectExtent l="0" t="0" r="9525" b="0"/>
+            <wp:docPr id="13" name="Picture 13"/>
+            <wp:cNvGraphicFramePr>
+              <a:graphicFrameLocks xmlns:a="http://schemas.openxmlformats.org/drawingml/2006/main" noChangeAspect="1"/>
+            </wp:cNvGraphicFramePr>
+            <a:graphic xmlns:a="http://schemas.openxmlformats.org/drawingml/2006/main">
+              <a:graphicData uri="http://schemas.openxmlformats.org/drawingml/2006/picture">
+                <pic:pic xmlns:pic="http://schemas.openxmlformats.org/drawingml/2006/picture">
+                  <pic:nvPicPr>
+                    <pic:cNvPr id="0" name="Picture 3"/>
+                    <pic:cNvPicPr>
+                      <a:picLocks noChangeAspect="1" noChangeArrowheads="1"/>
+                    </pic:cNvPicPr>
+                  </pic:nvPicPr>
+                  <pic:blipFill>
+                    <a:blip r:embed="rId30">
+                      <a:extLst>
+                        <a:ext uri="{28A0092B-C50C-407E-A947-70E740481C1C}">
+                          <a14:useLocalDpi xmlns:a14="http://schemas.microsoft.com/office/drawing/2010/main" val="0"/>
+                        </a:ext>
+                      </a:extLst>
+                    </a:blip>
+                    <a:srcRect/>
+                    <a:stretch>
+                      <a:fillRect/>
+                    </a:stretch>
+                  </pic:blipFill>
+                  <pic:spPr bwMode="auto">
+                    <a:xfrm>
+                      <a:off x="0" y="0"/>
+                      <a:ext cx="5476875" cy="4305300"/>
+                    </a:xfrm>
+                    <a:prstGeom prst="rect">
+                      <a:avLst/>
+                    </a:prstGeom>
+                    <a:noFill/>
+                    <a:ln>
+                      <a:noFill/>
+                    </a:ln>
+                  </pic:spPr>
+                </pic:pic>
+              </a:graphicData>
+            </a:graphic>
+          </wp:inline>
+        </w:drawing>
+      </w:r>
+      <w:bookmarkStart w:id="8" w:name="_GoBack"/>
+      <w:bookmarkEnd w:id="8"/>
+    </w:p>
+    <w:p>
+      <w:pPr>
+        <w:rPr>
+          <w:rFonts w:ascii="Segoe UI" w:hAnsi="Segoe UI" w:cs="Segoe UI"/>
+          <w:lang w:val="en-CA"/>
+        </w:rPr>
+      </w:pPr>
+    </w:p>
+    <w:p>
+      <w:pPr>
+        <w:rPr>
+          <w:rFonts w:asciiTheme="majorHAnsi" w:eastAsiaTheme="majorEastAsia" w:hAnsiTheme="majorHAnsi"/>
+          <w:b/>
+          <w:bCs/>
+          <w:kern w:val="32"/>
+          <w:sz w:val="32"/>
+          <w:szCs w:val="32"/>
+          <w:lang w:val="en-CA"/>
+        </w:rPr>
+      </w:pPr>
+      <w:r>
+        <w:rPr>
           <w:lang w:val="en-CA"/>
         </w:rPr>
         <w:br w:type="page"/>
@@ -3323,7 +3873,7 @@
           <w:lang w:val="en-CA"/>
         </w:rPr>
       </w:pPr>
-      <w:bookmarkStart w:id="8" w:name="_Toc320286430"/>
+      <w:bookmarkStart w:id="9" w:name="_Toc321309650"/>
       <w:r>
         <w:rPr>
           <w:lang w:val="en-CA"/>
@@ -3337,7 +3887,7 @@
         </w:rPr>
         <w:t>MPL 2.0</w:t>
       </w:r>
-      <w:bookmarkEnd w:id="8"/>
+      <w:bookmarkEnd w:id="9"/>
     </w:p>
     <w:p>
       <w:pPr>
@@ -13684,7 +14234,7 @@
           <w:rPr>
             <w:noProof/>
           </w:rPr>
-          <w:t>7</w:t>
+          <w:t>ii</w:t>
         </w:r>
         <w:r>
           <w:rPr>
@@ -16317,7 +16867,7 @@
         <a:p>
           <a:r>
             <a:rPr lang="fr-CA"/>
-            <a:t>Factories</a:t>
+            <a:t>Building</a:t>
           </a:r>
         </a:p>
       </dgm:t>
@@ -16353,7 +16903,7 @@
         <a:p>
           <a:r>
             <a:rPr lang="fr-CA"/>
-            <a:t>Model</a:t>
+            <a:t>Camera</a:t>
           </a:r>
         </a:p>
       </dgm:t>
@@ -16389,7 +16939,7 @@
         <a:p>
           <a:r>
             <a:rPr lang="fr-CA"/>
-            <a:t>RobotParts</a:t>
+            <a:t>Diagrams</a:t>
           </a:r>
         </a:p>
       </dgm:t>
@@ -16425,7 +16975,7 @@
         <a:p>
           <a:r>
             <a:rPr lang="fr-CA"/>
-            <a:t>Camera</a:t>
+            <a:t>Block</a:t>
           </a:r>
         </a:p>
       </dgm:t>
@@ -16461,7 +17011,7 @@
         <a:p>
           <a:r>
             <a:rPr lang="fr-CA"/>
-            <a:t>Tiles</a:t>
+            <a:t>Map</a:t>
           </a:r>
         </a:p>
       </dgm:t>
@@ -16497,7 +17047,7 @@
         <a:p>
           <a:r>
             <a:rPr lang="fr-CA"/>
-            <a:t>Resources</a:t>
+            <a:t>Model</a:t>
           </a:r>
         </a:p>
       </dgm:t>
@@ -16514,6 +17064,150 @@
       </dgm:t>
     </dgm:pt>
     <dgm:pt modelId="{6D18A15C-647C-445D-9E07-4D120D8CC5FE}" type="sibTrans" cxnId="{77CB31E8-EFF3-41F1-A2B4-97B49E566DD7}">
+      <dgm:prSet/>
+      <dgm:spPr/>
+      <dgm:t>
+        <a:bodyPr/>
+        <a:lstStyle/>
+        <a:p>
+          <a:endParaRPr lang="fr-CA"/>
+        </a:p>
+      </dgm:t>
+    </dgm:pt>
+    <dgm:pt modelId="{A082E5BD-E7B0-439C-A0B0-A14FB5A927BD}">
+      <dgm:prSet/>
+      <dgm:spPr/>
+      <dgm:t>
+        <a:bodyPr/>
+        <a:lstStyle/>
+        <a:p>
+          <a:r>
+            <a:rPr lang="fr-CA"/>
+            <a:t>Resources</a:t>
+          </a:r>
+        </a:p>
+      </dgm:t>
+    </dgm:pt>
+    <dgm:pt modelId="{FCD5270F-99B4-4509-86D5-99DD8D8B0DB8}" type="parTrans" cxnId="{420C7043-0D81-431D-9C1E-AACF3B9D5350}">
+      <dgm:prSet/>
+      <dgm:spPr/>
+      <dgm:t>
+        <a:bodyPr/>
+        <a:lstStyle/>
+        <a:p>
+          <a:endParaRPr lang="fr-CA"/>
+        </a:p>
+      </dgm:t>
+    </dgm:pt>
+    <dgm:pt modelId="{10B58630-B6C0-4CF5-97FD-4E02E5CC733A}" type="sibTrans" cxnId="{420C7043-0D81-431D-9C1E-AACF3B9D5350}">
+      <dgm:prSet/>
+      <dgm:spPr/>
+      <dgm:t>
+        <a:bodyPr/>
+        <a:lstStyle/>
+        <a:p>
+          <a:endParaRPr lang="fr-CA"/>
+        </a:p>
+      </dgm:t>
+    </dgm:pt>
+    <dgm:pt modelId="{940E2376-FAC6-4555-8F39-A46A1715EBFD}">
+      <dgm:prSet/>
+      <dgm:spPr/>
+      <dgm:t>
+        <a:bodyPr/>
+        <a:lstStyle/>
+        <a:p>
+          <a:r>
+            <a:rPr lang="fr-CA"/>
+            <a:t>Robot</a:t>
+          </a:r>
+        </a:p>
+      </dgm:t>
+    </dgm:pt>
+    <dgm:pt modelId="{DF6524AD-6FD9-4F7D-BCDF-F05C22FB2E7C}" type="parTrans" cxnId="{A2AB8908-61D3-4E47-9879-E8D00805E7A5}">
+      <dgm:prSet/>
+      <dgm:spPr/>
+      <dgm:t>
+        <a:bodyPr/>
+        <a:lstStyle/>
+        <a:p>
+          <a:endParaRPr lang="fr-CA"/>
+        </a:p>
+      </dgm:t>
+    </dgm:pt>
+    <dgm:pt modelId="{34F098F4-8306-4920-B041-213C28E21252}" type="sibTrans" cxnId="{A2AB8908-61D3-4E47-9879-E8D00805E7A5}">
+      <dgm:prSet/>
+      <dgm:spPr/>
+      <dgm:t>
+        <a:bodyPr/>
+        <a:lstStyle/>
+        <a:p>
+          <a:endParaRPr lang="fr-CA"/>
+        </a:p>
+      </dgm:t>
+    </dgm:pt>
+    <dgm:pt modelId="{5C41368F-383D-4127-87E4-469D624F9287}">
+      <dgm:prSet/>
+      <dgm:spPr/>
+      <dgm:t>
+        <a:bodyPr/>
+        <a:lstStyle/>
+        <a:p>
+          <a:r>
+            <a:rPr lang="fr-CA"/>
+            <a:t>Terrain</a:t>
+          </a:r>
+        </a:p>
+      </dgm:t>
+    </dgm:pt>
+    <dgm:pt modelId="{4C8AE0E1-00F5-4FCE-9EA8-2806BDED5513}" type="parTrans" cxnId="{EA1178F9-AF3C-4D9E-9319-590B50B2F21F}">
+      <dgm:prSet/>
+      <dgm:spPr/>
+      <dgm:t>
+        <a:bodyPr/>
+        <a:lstStyle/>
+        <a:p>
+          <a:endParaRPr lang="fr-CA"/>
+        </a:p>
+      </dgm:t>
+    </dgm:pt>
+    <dgm:pt modelId="{D58ED91B-68F4-4F63-84AA-EC264F4B110A}" type="sibTrans" cxnId="{EA1178F9-AF3C-4D9E-9319-590B50B2F21F}">
+      <dgm:prSet/>
+      <dgm:spPr/>
+      <dgm:t>
+        <a:bodyPr/>
+        <a:lstStyle/>
+        <a:p>
+          <a:endParaRPr lang="fr-CA"/>
+        </a:p>
+      </dgm:t>
+    </dgm:pt>
+    <dgm:pt modelId="{52BD3799-B0E5-4465-8C75-227DC74AE022}">
+      <dgm:prSet/>
+      <dgm:spPr/>
+      <dgm:t>
+        <a:bodyPr/>
+        <a:lstStyle/>
+        <a:p>
+          <a:r>
+            <a:rPr lang="fr-CA"/>
+            <a:t>Utility</a:t>
+          </a:r>
+        </a:p>
+      </dgm:t>
+    </dgm:pt>
+    <dgm:pt modelId="{68EEBDAA-E362-4FB2-8407-B1673408A380}" type="parTrans" cxnId="{A2B546DD-01C2-41BD-92C5-F962E8C467C7}">
+      <dgm:prSet/>
+      <dgm:spPr/>
+      <dgm:t>
+        <a:bodyPr/>
+        <a:lstStyle/>
+        <a:p>
+          <a:endParaRPr lang="fr-CA"/>
+        </a:p>
+      </dgm:t>
+    </dgm:pt>
+    <dgm:pt modelId="{47E994DB-04C8-45A0-9864-71ED1447CF90}" type="sibTrans" cxnId="{A2B546DD-01C2-41BD-92C5-F962E8C467C7}">
       <dgm:prSet/>
       <dgm:spPr/>
       <dgm:t>
@@ -16578,7 +17272,7 @@
       <dgm:spPr/>
     </dgm:pt>
     <dgm:pt modelId="{8A1AFE2D-18F5-4FA0-BC2A-39B738BCABE0}" type="pres">
-      <dgm:prSet presAssocID="{9FF45B28-CEB0-4ACB-B82A-CFD16149E3E3}" presName="Name13" presStyleLbl="parChTrans1D2" presStyleIdx="0" presStyleCnt="6"/>
+      <dgm:prSet presAssocID="{9FF45B28-CEB0-4ACB-B82A-CFD16149E3E3}" presName="Name13" presStyleLbl="parChTrans1D2" presStyleIdx="0" presStyleCnt="10"/>
       <dgm:spPr/>
       <dgm:t>
         <a:bodyPr/>
@@ -16589,7 +17283,7 @@
       </dgm:t>
     </dgm:pt>
     <dgm:pt modelId="{AE79B014-4BE0-4945-ABBC-4102D5FE511B}" type="pres">
-      <dgm:prSet presAssocID="{35716514-25FD-4299-B66B-B09B8F87517C}" presName="childText" presStyleLbl="bgAcc1" presStyleIdx="0" presStyleCnt="6">
+      <dgm:prSet presAssocID="{35716514-25FD-4299-B66B-B09B8F87517C}" presName="childText" presStyleLbl="bgAcc1" presStyleIdx="0" presStyleCnt="10">
         <dgm:presLayoutVars>
           <dgm:bulletEnabled val="1"/>
         </dgm:presLayoutVars>
@@ -16604,7 +17298,7 @@
       </dgm:t>
     </dgm:pt>
     <dgm:pt modelId="{5E77CD6A-9DB9-4261-B34E-011E59AC60BD}" type="pres">
-      <dgm:prSet presAssocID="{2DE76601-40DC-4399-87EB-C1B61CF6A308}" presName="Name13" presStyleLbl="parChTrans1D2" presStyleIdx="1" presStyleCnt="6"/>
+      <dgm:prSet presAssocID="{2DE76601-40DC-4399-87EB-C1B61CF6A308}" presName="Name13" presStyleLbl="parChTrans1D2" presStyleIdx="1" presStyleCnt="10"/>
       <dgm:spPr/>
       <dgm:t>
         <a:bodyPr/>
@@ -16615,7 +17309,7 @@
       </dgm:t>
     </dgm:pt>
     <dgm:pt modelId="{E3189B62-E7C7-4A30-A936-60040BCF43CD}" type="pres">
-      <dgm:prSet presAssocID="{759587AE-73A2-4785-B647-B68DE6E88E81}" presName="childText" presStyleLbl="bgAcc1" presStyleIdx="1" presStyleCnt="6">
+      <dgm:prSet presAssocID="{759587AE-73A2-4785-B647-B68DE6E88E81}" presName="childText" presStyleLbl="bgAcc1" presStyleIdx="1" presStyleCnt="10">
         <dgm:presLayoutVars>
           <dgm:bulletEnabled val="1"/>
         </dgm:presLayoutVars>
@@ -16630,7 +17324,7 @@
       </dgm:t>
     </dgm:pt>
     <dgm:pt modelId="{7F39C0C7-3C2D-4059-84FE-B05E0CA662E1}" type="pres">
-      <dgm:prSet presAssocID="{2AD2C5DA-12B4-45C5-85C4-09C1F99024AE}" presName="Name13" presStyleLbl="parChTrans1D2" presStyleIdx="2" presStyleCnt="6"/>
+      <dgm:prSet presAssocID="{2AD2C5DA-12B4-45C5-85C4-09C1F99024AE}" presName="Name13" presStyleLbl="parChTrans1D2" presStyleIdx="2" presStyleCnt="10"/>
       <dgm:spPr/>
       <dgm:t>
         <a:bodyPr/>
@@ -16641,7 +17335,7 @@
       </dgm:t>
     </dgm:pt>
     <dgm:pt modelId="{2EEC509A-C422-4BA0-A07D-4FA412DEB156}" type="pres">
-      <dgm:prSet presAssocID="{15EF62CE-277A-46C6-8FC9-A3DB72BD7FFC}" presName="childText" presStyleLbl="bgAcc1" presStyleIdx="2" presStyleCnt="6">
+      <dgm:prSet presAssocID="{15EF62CE-277A-46C6-8FC9-A3DB72BD7FFC}" presName="childText" presStyleLbl="bgAcc1" presStyleIdx="2" presStyleCnt="10">
         <dgm:presLayoutVars>
           <dgm:bulletEnabled val="1"/>
         </dgm:presLayoutVars>
@@ -16656,7 +17350,7 @@
       </dgm:t>
     </dgm:pt>
     <dgm:pt modelId="{9158933B-45FF-4A28-804E-7F8D0A0B514C}" type="pres">
-      <dgm:prSet presAssocID="{7130D0AD-3C11-4020-9D16-31ECD39829F0}" presName="Name13" presStyleLbl="parChTrans1D2" presStyleIdx="3" presStyleCnt="6"/>
+      <dgm:prSet presAssocID="{7130D0AD-3C11-4020-9D16-31ECD39829F0}" presName="Name13" presStyleLbl="parChTrans1D2" presStyleIdx="3" presStyleCnt="10"/>
       <dgm:spPr/>
       <dgm:t>
         <a:bodyPr/>
@@ -16667,7 +17361,7 @@
       </dgm:t>
     </dgm:pt>
     <dgm:pt modelId="{36774649-7DC8-4325-99DF-E87BC4094AE2}" type="pres">
-      <dgm:prSet presAssocID="{E0C79F38-7011-4684-B7D3-A481B009A25E}" presName="childText" presStyleLbl="bgAcc1" presStyleIdx="3" presStyleCnt="6">
+      <dgm:prSet presAssocID="{E0C79F38-7011-4684-B7D3-A481B009A25E}" presName="childText" presStyleLbl="bgAcc1" presStyleIdx="3" presStyleCnt="10">
         <dgm:presLayoutVars>
           <dgm:bulletEnabled val="1"/>
         </dgm:presLayoutVars>
@@ -16682,7 +17376,7 @@
       </dgm:t>
     </dgm:pt>
     <dgm:pt modelId="{E25860BD-56C4-4380-A1A0-B25E6C287994}" type="pres">
-      <dgm:prSet presAssocID="{52AC427A-F280-4813-8EC1-4EDBB2CCA955}" presName="Name13" presStyleLbl="parChTrans1D2" presStyleIdx="4" presStyleCnt="6"/>
+      <dgm:prSet presAssocID="{52AC427A-F280-4813-8EC1-4EDBB2CCA955}" presName="Name13" presStyleLbl="parChTrans1D2" presStyleIdx="4" presStyleCnt="10"/>
       <dgm:spPr/>
       <dgm:t>
         <a:bodyPr/>
@@ -16693,7 +17387,7 @@
       </dgm:t>
     </dgm:pt>
     <dgm:pt modelId="{B97BD52A-C415-4054-A724-DC75003E98CB}" type="pres">
-      <dgm:prSet presAssocID="{EFB7F3D0-41C3-4AFE-9F17-4FA7740C5162}" presName="childText" presStyleLbl="bgAcc1" presStyleIdx="4" presStyleCnt="6">
+      <dgm:prSet presAssocID="{EFB7F3D0-41C3-4AFE-9F17-4FA7740C5162}" presName="childText" presStyleLbl="bgAcc1" presStyleIdx="4" presStyleCnt="10">
         <dgm:presLayoutVars>
           <dgm:bulletEnabled val="1"/>
         </dgm:presLayoutVars>
@@ -16708,7 +17402,7 @@
       </dgm:t>
     </dgm:pt>
     <dgm:pt modelId="{46AFC097-0AED-4A64-A454-2ED723F50D4E}" type="pres">
-      <dgm:prSet presAssocID="{58F3DAB9-5B81-45A1-BDEF-BE5B830602AB}" presName="Name13" presStyleLbl="parChTrans1D2" presStyleIdx="5" presStyleCnt="6"/>
+      <dgm:prSet presAssocID="{58F3DAB9-5B81-45A1-BDEF-BE5B830602AB}" presName="Name13" presStyleLbl="parChTrans1D2" presStyleIdx="5" presStyleCnt="10"/>
       <dgm:spPr/>
       <dgm:t>
         <a:bodyPr/>
@@ -16719,7 +17413,83 @@
       </dgm:t>
     </dgm:pt>
     <dgm:pt modelId="{E8707AE6-319D-48BE-9E0D-43AC6FD931BB}" type="pres">
-      <dgm:prSet presAssocID="{A82BF76E-83DA-4171-A576-D026967319E5}" presName="childText" presStyleLbl="bgAcc1" presStyleIdx="5" presStyleCnt="6">
+      <dgm:prSet presAssocID="{A82BF76E-83DA-4171-A576-D026967319E5}" presName="childText" presStyleLbl="bgAcc1" presStyleIdx="5" presStyleCnt="10">
+        <dgm:presLayoutVars>
+          <dgm:bulletEnabled val="1"/>
+        </dgm:presLayoutVars>
+      </dgm:prSet>
+      <dgm:spPr/>
+      <dgm:t>
+        <a:bodyPr/>
+        <a:lstStyle/>
+        <a:p>
+          <a:endParaRPr lang="fr-CA"/>
+        </a:p>
+      </dgm:t>
+    </dgm:pt>
+    <dgm:pt modelId="{3AF7A9FC-8283-4456-B2FB-E64AB4607FCF}" type="pres">
+      <dgm:prSet presAssocID="{FCD5270F-99B4-4509-86D5-99DD8D8B0DB8}" presName="Name13" presStyleLbl="parChTrans1D2" presStyleIdx="6" presStyleCnt="10"/>
+      <dgm:spPr/>
+    </dgm:pt>
+    <dgm:pt modelId="{668A8C0A-059E-417F-8E87-FB212419ABA3}" type="pres">
+      <dgm:prSet presAssocID="{A082E5BD-E7B0-439C-A0B0-A14FB5A927BD}" presName="childText" presStyleLbl="bgAcc1" presStyleIdx="6" presStyleCnt="10">
+        <dgm:presLayoutVars>
+          <dgm:bulletEnabled val="1"/>
+        </dgm:presLayoutVars>
+      </dgm:prSet>
+      <dgm:spPr/>
+      <dgm:t>
+        <a:bodyPr/>
+        <a:lstStyle/>
+        <a:p>
+          <a:endParaRPr lang="fr-CA"/>
+        </a:p>
+      </dgm:t>
+    </dgm:pt>
+    <dgm:pt modelId="{B0FC8D15-397B-4AF3-A22B-77F4690A2AC9}" type="pres">
+      <dgm:prSet presAssocID="{DF6524AD-6FD9-4F7D-BCDF-F05C22FB2E7C}" presName="Name13" presStyleLbl="parChTrans1D2" presStyleIdx="7" presStyleCnt="10"/>
+      <dgm:spPr/>
+    </dgm:pt>
+    <dgm:pt modelId="{7F2C3E55-3438-4834-B3FD-FCCC007A617D}" type="pres">
+      <dgm:prSet presAssocID="{940E2376-FAC6-4555-8F39-A46A1715EBFD}" presName="childText" presStyleLbl="bgAcc1" presStyleIdx="7" presStyleCnt="10">
+        <dgm:presLayoutVars>
+          <dgm:bulletEnabled val="1"/>
+        </dgm:presLayoutVars>
+      </dgm:prSet>
+      <dgm:spPr/>
+      <dgm:t>
+        <a:bodyPr/>
+        <a:lstStyle/>
+        <a:p>
+          <a:endParaRPr lang="fr-CA"/>
+        </a:p>
+      </dgm:t>
+    </dgm:pt>
+    <dgm:pt modelId="{8CFD6120-BE82-497A-BC31-4932C5F8DE73}" type="pres">
+      <dgm:prSet presAssocID="{4C8AE0E1-00F5-4FCE-9EA8-2806BDED5513}" presName="Name13" presStyleLbl="parChTrans1D2" presStyleIdx="8" presStyleCnt="10"/>
+      <dgm:spPr/>
+    </dgm:pt>
+    <dgm:pt modelId="{7835456F-65F8-4B17-A56E-4CBE69323366}" type="pres">
+      <dgm:prSet presAssocID="{5C41368F-383D-4127-87E4-469D624F9287}" presName="childText" presStyleLbl="bgAcc1" presStyleIdx="8" presStyleCnt="10">
+        <dgm:presLayoutVars>
+          <dgm:bulletEnabled val="1"/>
+        </dgm:presLayoutVars>
+      </dgm:prSet>
+      <dgm:spPr/>
+      <dgm:t>
+        <a:bodyPr/>
+        <a:lstStyle/>
+        <a:p>
+          <a:endParaRPr lang="fr-CA"/>
+        </a:p>
+      </dgm:t>
+    </dgm:pt>
+    <dgm:pt modelId="{85358D22-6E61-4B30-AEE3-3D4CE6DE2AFB}" type="pres">
+      <dgm:prSet presAssocID="{68EEBDAA-E362-4FB2-8407-B1673408A380}" presName="Name13" presStyleLbl="parChTrans1D2" presStyleIdx="9" presStyleCnt="10"/>
+      <dgm:spPr/>
+    </dgm:pt>
+    <dgm:pt modelId="{3F1F2DA1-9F10-4383-A950-535C92FE9DDC}" type="pres">
+      <dgm:prSet presAssocID="{52BD3799-B0E5-4465-8C75-227DC74AE022}" presName="childText" presStyleLbl="bgAcc1" presStyleIdx="9" presStyleCnt="10">
         <dgm:presLayoutVars>
           <dgm:bulletEnabled val="1"/>
         </dgm:presLayoutVars>
@@ -16735,45 +17505,65 @@
     </dgm:pt>
   </dgm:ptLst>
   <dgm:cxnLst>
+    <dgm:cxn modelId="{C9005E9B-B25A-4EBE-B88F-96E4314FA69A}" type="presOf" srcId="{940E2376-FAC6-4555-8F39-A46A1715EBFD}" destId="{7F2C3E55-3438-4834-B3FD-FCCC007A617D}" srcOrd="0" destOrd="0" presId="urn:microsoft.com/office/officeart/2005/8/layout/hierarchy3"/>
+    <dgm:cxn modelId="{E5BCBF37-934A-49D0-8B47-5102A7C29E16}" type="presOf" srcId="{E0C79F38-7011-4684-B7D3-A481B009A25E}" destId="{36774649-7DC8-4325-99DF-E87BC4094AE2}" srcOrd="0" destOrd="0" presId="urn:microsoft.com/office/officeart/2005/8/layout/hierarchy3"/>
+    <dgm:cxn modelId="{5EC75B65-ABBC-48C2-911C-9189FDC0153F}" type="presOf" srcId="{5C41368F-383D-4127-87E4-469D624F9287}" destId="{7835456F-65F8-4B17-A56E-4CBE69323366}" srcOrd="0" destOrd="0" presId="urn:microsoft.com/office/officeart/2005/8/layout/hierarchy3"/>
+    <dgm:cxn modelId="{32599E81-44F1-4E25-8618-4A9EFA6265EB}" type="presOf" srcId="{FD13BBED-5ECE-4379-99A1-133F1A791E41}" destId="{1B15F9FD-25A4-4850-9D05-4E62A7954EDB}" srcOrd="0" destOrd="0" presId="urn:microsoft.com/office/officeart/2005/8/layout/hierarchy3"/>
+    <dgm:cxn modelId="{A2B546DD-01C2-41BD-92C5-F962E8C467C7}" srcId="{16698183-753F-477D-8463-CEF3AAF0FE81}" destId="{52BD3799-B0E5-4465-8C75-227DC74AE022}" srcOrd="9" destOrd="0" parTransId="{68EEBDAA-E362-4FB2-8407-B1673408A380}" sibTransId="{47E994DB-04C8-45A0-9864-71ED1447CF90}"/>
+    <dgm:cxn modelId="{A1976067-7973-4758-A7E2-C194C4DBA7B8}" type="presOf" srcId="{68EEBDAA-E362-4FB2-8407-B1673408A380}" destId="{85358D22-6E61-4B30-AEE3-3D4CE6DE2AFB}" srcOrd="0" destOrd="0" presId="urn:microsoft.com/office/officeart/2005/8/layout/hierarchy3"/>
+    <dgm:cxn modelId="{72B6DEBD-336C-4DD3-A20F-F749749308FC}" srcId="{16698183-753F-477D-8463-CEF3AAF0FE81}" destId="{35716514-25FD-4299-B66B-B09B8F87517C}" srcOrd="0" destOrd="0" parTransId="{9FF45B28-CEB0-4ACB-B82A-CFD16149E3E3}" sibTransId="{4B3F33CF-5466-4D9C-83C1-4106E180CAB3}"/>
+    <dgm:cxn modelId="{CDF91B25-9071-4C91-AFA4-EC414FBFDC46}" type="presOf" srcId="{FCD5270F-99B4-4509-86D5-99DD8D8B0DB8}" destId="{3AF7A9FC-8283-4456-B2FB-E64AB4607FCF}" srcOrd="0" destOrd="0" presId="urn:microsoft.com/office/officeart/2005/8/layout/hierarchy3"/>
+    <dgm:cxn modelId="{44BD7B17-0E71-4762-9325-AF8E9E911443}" type="presOf" srcId="{DF6524AD-6FD9-4F7D-BCDF-F05C22FB2E7C}" destId="{B0FC8D15-397B-4AF3-A22B-77F4690A2AC9}" srcOrd="0" destOrd="0" presId="urn:microsoft.com/office/officeart/2005/8/layout/hierarchy3"/>
+    <dgm:cxn modelId="{1D4F8E1D-E780-4862-9390-3E50E0668C64}" type="presOf" srcId="{A082E5BD-E7B0-439C-A0B0-A14FB5A927BD}" destId="{668A8C0A-059E-417F-8E87-FB212419ABA3}" srcOrd="0" destOrd="0" presId="urn:microsoft.com/office/officeart/2005/8/layout/hierarchy3"/>
+    <dgm:cxn modelId="{E0E014A6-DD65-445A-A621-CBD64C40A8EB}" type="presOf" srcId="{52BD3799-B0E5-4465-8C75-227DC74AE022}" destId="{3F1F2DA1-9F10-4383-A950-535C92FE9DDC}" srcOrd="0" destOrd="0" presId="urn:microsoft.com/office/officeart/2005/8/layout/hierarchy3"/>
+    <dgm:cxn modelId="{41E362CD-C47A-4BB0-B521-3636EBF2BFF5}" type="presOf" srcId="{759587AE-73A2-4785-B647-B68DE6E88E81}" destId="{E3189B62-E7C7-4A30-A936-60040BCF43CD}" srcOrd="0" destOrd="0" presId="urn:microsoft.com/office/officeart/2005/8/layout/hierarchy3"/>
+    <dgm:cxn modelId="{482B4ACD-AEA8-49D7-A534-DFD93409FC7C}" srcId="{16698183-753F-477D-8463-CEF3AAF0FE81}" destId="{E0C79F38-7011-4684-B7D3-A481B009A25E}" srcOrd="3" destOrd="0" parTransId="{7130D0AD-3C11-4020-9D16-31ECD39829F0}" sibTransId="{FDFDE318-326E-4782-A9EB-42E26CD20E7E}"/>
+    <dgm:cxn modelId="{800F4534-FCDD-4DD6-92BF-5702A4ACCE11}" srcId="{16698183-753F-477D-8463-CEF3AAF0FE81}" destId="{15EF62CE-277A-46C6-8FC9-A3DB72BD7FFC}" srcOrd="2" destOrd="0" parTransId="{2AD2C5DA-12B4-45C5-85C4-09C1F99024AE}" sibTransId="{7C8C2FC7-00D9-4E45-8C21-32A8379BB2F5}"/>
+    <dgm:cxn modelId="{FB215851-D0AE-42A0-B9EB-C28EB11335A9}" type="presOf" srcId="{A82BF76E-83DA-4171-A576-D026967319E5}" destId="{E8707AE6-319D-48BE-9E0D-43AC6FD931BB}" srcOrd="0" destOrd="0" presId="urn:microsoft.com/office/officeart/2005/8/layout/hierarchy3"/>
+    <dgm:cxn modelId="{420C7043-0D81-431D-9C1E-AACF3B9D5350}" srcId="{16698183-753F-477D-8463-CEF3AAF0FE81}" destId="{A082E5BD-E7B0-439C-A0B0-A14FB5A927BD}" srcOrd="6" destOrd="0" parTransId="{FCD5270F-99B4-4509-86D5-99DD8D8B0DB8}" sibTransId="{10B58630-B6C0-4CF5-97FD-4E02E5CC733A}"/>
+    <dgm:cxn modelId="{9896A7AD-4335-44FF-9AA3-0EC0B6215149}" type="presOf" srcId="{52AC427A-F280-4813-8EC1-4EDBB2CCA955}" destId="{E25860BD-56C4-4380-A1A0-B25E6C287994}" srcOrd="0" destOrd="0" presId="urn:microsoft.com/office/officeart/2005/8/layout/hierarchy3"/>
+    <dgm:cxn modelId="{A2AB8908-61D3-4E47-9879-E8D00805E7A5}" srcId="{16698183-753F-477D-8463-CEF3AAF0FE81}" destId="{940E2376-FAC6-4555-8F39-A46A1715EBFD}" srcOrd="7" destOrd="0" parTransId="{DF6524AD-6FD9-4F7D-BCDF-F05C22FB2E7C}" sibTransId="{34F098F4-8306-4920-B041-213C28E21252}"/>
     <dgm:cxn modelId="{150047E1-86C5-4794-A82E-ED25737456D4}" srcId="{FD13BBED-5ECE-4379-99A1-133F1A791E41}" destId="{16698183-753F-477D-8463-CEF3AAF0FE81}" srcOrd="0" destOrd="0" parTransId="{3A9A44FB-26FE-4C21-9231-AE12EB96639F}" sibTransId="{9CA8AC3B-1D3F-4DD7-B040-9B11DE8C23E4}"/>
-    <dgm:cxn modelId="{47DFBA87-27DF-4B06-970C-EDFADEAA8E14}" type="presOf" srcId="{A82BF76E-83DA-4171-A576-D026967319E5}" destId="{E8707AE6-319D-48BE-9E0D-43AC6FD931BB}" srcOrd="0" destOrd="0" presId="urn:microsoft.com/office/officeart/2005/8/layout/hierarchy3"/>
-    <dgm:cxn modelId="{62590434-FD29-4910-8BD1-01DA2E8706C7}" type="presOf" srcId="{759587AE-73A2-4785-B647-B68DE6E88E81}" destId="{E3189B62-E7C7-4A30-A936-60040BCF43CD}" srcOrd="0" destOrd="0" presId="urn:microsoft.com/office/officeart/2005/8/layout/hierarchy3"/>
-    <dgm:cxn modelId="{055B97F0-34A5-4BEC-9909-83559BE88CE0}" type="presOf" srcId="{16698183-753F-477D-8463-CEF3AAF0FE81}" destId="{54CD3CA9-5C28-4A98-ABFE-3CF207FA520E}" srcOrd="0" destOrd="0" presId="urn:microsoft.com/office/officeart/2005/8/layout/hierarchy3"/>
-    <dgm:cxn modelId="{B8BA3DD2-FA50-46B0-8CE6-FDE3C259302E}" type="presOf" srcId="{7130D0AD-3C11-4020-9D16-31ECD39829F0}" destId="{9158933B-45FF-4A28-804E-7F8D0A0B514C}" srcOrd="0" destOrd="0" presId="urn:microsoft.com/office/officeart/2005/8/layout/hierarchy3"/>
+    <dgm:cxn modelId="{6766417D-F7C4-4EF1-B9E7-0D98F85920DE}" srcId="{16698183-753F-477D-8463-CEF3AAF0FE81}" destId="{EFB7F3D0-41C3-4AFE-9F17-4FA7740C5162}" srcOrd="4" destOrd="0" parTransId="{52AC427A-F280-4813-8EC1-4EDBB2CCA955}" sibTransId="{431C2005-0BEE-4BA5-9F74-C6CD1E9C42FB}"/>
+    <dgm:cxn modelId="{247A4888-B5F2-426C-8171-59D3FB283F4C}" type="presOf" srcId="{EFB7F3D0-41C3-4AFE-9F17-4FA7740C5162}" destId="{B97BD52A-C415-4054-A724-DC75003E98CB}" srcOrd="0" destOrd="0" presId="urn:microsoft.com/office/officeart/2005/8/layout/hierarchy3"/>
+    <dgm:cxn modelId="{B515CB21-C1B5-4068-B6BA-8FE8509A1FEE}" type="presOf" srcId="{7130D0AD-3C11-4020-9D16-31ECD39829F0}" destId="{9158933B-45FF-4A28-804E-7F8D0A0B514C}" srcOrd="0" destOrd="0" presId="urn:microsoft.com/office/officeart/2005/8/layout/hierarchy3"/>
+    <dgm:cxn modelId="{0F42F811-F3F1-40DA-ADEA-CD61CFC43759}" type="presOf" srcId="{2DE76601-40DC-4399-87EB-C1B61CF6A308}" destId="{5E77CD6A-9DB9-4261-B34E-011E59AC60BD}" srcOrd="0" destOrd="0" presId="urn:microsoft.com/office/officeart/2005/8/layout/hierarchy3"/>
     <dgm:cxn modelId="{8AB192B4-F943-4928-B7EE-36F7C4E1CBD8}" srcId="{16698183-753F-477D-8463-CEF3AAF0FE81}" destId="{759587AE-73A2-4785-B647-B68DE6E88E81}" srcOrd="1" destOrd="0" parTransId="{2DE76601-40DC-4399-87EB-C1B61CF6A308}" sibTransId="{D53B5E37-AB1F-4027-B368-5A4F9AFF14AF}"/>
-    <dgm:cxn modelId="{6766417D-F7C4-4EF1-B9E7-0D98F85920DE}" srcId="{16698183-753F-477D-8463-CEF3AAF0FE81}" destId="{EFB7F3D0-41C3-4AFE-9F17-4FA7740C5162}" srcOrd="4" destOrd="0" parTransId="{52AC427A-F280-4813-8EC1-4EDBB2CCA955}" sibTransId="{431C2005-0BEE-4BA5-9F74-C6CD1E9C42FB}"/>
-    <dgm:cxn modelId="{F260A8DD-81EA-456A-8929-275A2FA76ACB}" type="presOf" srcId="{16698183-753F-477D-8463-CEF3AAF0FE81}" destId="{42BDF638-D39D-4464-A65C-F82C7142B8CE}" srcOrd="1" destOrd="0" presId="urn:microsoft.com/office/officeart/2005/8/layout/hierarchy3"/>
-    <dgm:cxn modelId="{8EC2EE74-5936-428E-AAE9-1EB0E2FBED02}" type="presOf" srcId="{EFB7F3D0-41C3-4AFE-9F17-4FA7740C5162}" destId="{B97BD52A-C415-4054-A724-DC75003E98CB}" srcOrd="0" destOrd="0" presId="urn:microsoft.com/office/officeart/2005/8/layout/hierarchy3"/>
-    <dgm:cxn modelId="{4D6F5CA0-7811-4FE7-8BFD-FC4B79024CD8}" type="presOf" srcId="{FD13BBED-5ECE-4379-99A1-133F1A791E41}" destId="{1B15F9FD-25A4-4850-9D05-4E62A7954EDB}" srcOrd="0" destOrd="0" presId="urn:microsoft.com/office/officeart/2005/8/layout/hierarchy3"/>
-    <dgm:cxn modelId="{63A32FD7-B3E5-4E6B-A12A-E297ADACE8C2}" type="presOf" srcId="{E0C79F38-7011-4684-B7D3-A481B009A25E}" destId="{36774649-7DC8-4325-99DF-E87BC4094AE2}" srcOrd="0" destOrd="0" presId="urn:microsoft.com/office/officeart/2005/8/layout/hierarchy3"/>
-    <dgm:cxn modelId="{800F4534-FCDD-4DD6-92BF-5702A4ACCE11}" srcId="{16698183-753F-477D-8463-CEF3AAF0FE81}" destId="{15EF62CE-277A-46C6-8FC9-A3DB72BD7FFC}" srcOrd="2" destOrd="0" parTransId="{2AD2C5DA-12B4-45C5-85C4-09C1F99024AE}" sibTransId="{7C8C2FC7-00D9-4E45-8C21-32A8379BB2F5}"/>
-    <dgm:cxn modelId="{BD491859-E691-4967-BF98-63B67ACC9A81}" type="presOf" srcId="{2AD2C5DA-12B4-45C5-85C4-09C1F99024AE}" destId="{7F39C0C7-3C2D-4059-84FE-B05E0CA662E1}" srcOrd="0" destOrd="0" presId="urn:microsoft.com/office/officeart/2005/8/layout/hierarchy3"/>
-    <dgm:cxn modelId="{B8F9FC91-ED6A-407A-96B2-E518E09FEF32}" type="presOf" srcId="{9FF45B28-CEB0-4ACB-B82A-CFD16149E3E3}" destId="{8A1AFE2D-18F5-4FA0-BC2A-39B738BCABE0}" srcOrd="0" destOrd="0" presId="urn:microsoft.com/office/officeart/2005/8/layout/hierarchy3"/>
-    <dgm:cxn modelId="{851B27CD-F226-48CF-84FF-F5BD8A7F4969}" type="presOf" srcId="{58F3DAB9-5B81-45A1-BDEF-BE5B830602AB}" destId="{46AFC097-0AED-4A64-A454-2ED723F50D4E}" srcOrd="0" destOrd="0" presId="urn:microsoft.com/office/officeart/2005/8/layout/hierarchy3"/>
-    <dgm:cxn modelId="{72B6DEBD-336C-4DD3-A20F-F749749308FC}" srcId="{16698183-753F-477D-8463-CEF3AAF0FE81}" destId="{35716514-25FD-4299-B66B-B09B8F87517C}" srcOrd="0" destOrd="0" parTransId="{9FF45B28-CEB0-4ACB-B82A-CFD16149E3E3}" sibTransId="{4B3F33CF-5466-4D9C-83C1-4106E180CAB3}"/>
-    <dgm:cxn modelId="{1B63B7DD-C1B3-45C7-8560-257EAAC47070}" type="presOf" srcId="{52AC427A-F280-4813-8EC1-4EDBB2CCA955}" destId="{E25860BD-56C4-4380-A1A0-B25E6C287994}" srcOrd="0" destOrd="0" presId="urn:microsoft.com/office/officeart/2005/8/layout/hierarchy3"/>
+    <dgm:cxn modelId="{0104A75D-3F9F-4AEA-ADE4-A64B2E0A9D8B}" type="presOf" srcId="{58F3DAB9-5B81-45A1-BDEF-BE5B830602AB}" destId="{46AFC097-0AED-4A64-A454-2ED723F50D4E}" srcOrd="0" destOrd="0" presId="urn:microsoft.com/office/officeart/2005/8/layout/hierarchy3"/>
+    <dgm:cxn modelId="{8B6C141E-6358-4E47-8ECA-244867499DBC}" type="presOf" srcId="{4C8AE0E1-00F5-4FCE-9EA8-2806BDED5513}" destId="{8CFD6120-BE82-497A-BC31-4932C5F8DE73}" srcOrd="0" destOrd="0" presId="urn:microsoft.com/office/officeart/2005/8/layout/hierarchy3"/>
+    <dgm:cxn modelId="{730882AB-79D5-478F-AA06-78E7E309D8EF}" type="presOf" srcId="{2AD2C5DA-12B4-45C5-85C4-09C1F99024AE}" destId="{7F39C0C7-3C2D-4059-84FE-B05E0CA662E1}" srcOrd="0" destOrd="0" presId="urn:microsoft.com/office/officeart/2005/8/layout/hierarchy3"/>
+    <dgm:cxn modelId="{9E5379DB-FFB6-4F5F-BDF1-C4DD4DF73EA9}" type="presOf" srcId="{15EF62CE-277A-46C6-8FC9-A3DB72BD7FFC}" destId="{2EEC509A-C422-4BA0-A07D-4FA412DEB156}" srcOrd="0" destOrd="0" presId="urn:microsoft.com/office/officeart/2005/8/layout/hierarchy3"/>
+    <dgm:cxn modelId="{3FEF719E-2D8F-4389-8502-A64D4D05D1B6}" type="presOf" srcId="{35716514-25FD-4299-B66B-B09B8F87517C}" destId="{AE79B014-4BE0-4945-ABBC-4102D5FE511B}" srcOrd="0" destOrd="0" presId="urn:microsoft.com/office/officeart/2005/8/layout/hierarchy3"/>
+    <dgm:cxn modelId="{12992541-585E-403D-9019-5E8E1C3EEECC}" type="presOf" srcId="{16698183-753F-477D-8463-CEF3AAF0FE81}" destId="{42BDF638-D39D-4464-A65C-F82C7142B8CE}" srcOrd="1" destOrd="0" presId="urn:microsoft.com/office/officeart/2005/8/layout/hierarchy3"/>
+    <dgm:cxn modelId="{A36C48E4-D59B-4E61-9CBB-BB10DBF524F4}" type="presOf" srcId="{16698183-753F-477D-8463-CEF3AAF0FE81}" destId="{54CD3CA9-5C28-4A98-ABFE-3CF207FA520E}" srcOrd="0" destOrd="0" presId="urn:microsoft.com/office/officeart/2005/8/layout/hierarchy3"/>
+    <dgm:cxn modelId="{EA1178F9-AF3C-4D9E-9319-590B50B2F21F}" srcId="{16698183-753F-477D-8463-CEF3AAF0FE81}" destId="{5C41368F-383D-4127-87E4-469D624F9287}" srcOrd="8" destOrd="0" parTransId="{4C8AE0E1-00F5-4FCE-9EA8-2806BDED5513}" sibTransId="{D58ED91B-68F4-4F63-84AA-EC264F4B110A}"/>
+    <dgm:cxn modelId="{239BF282-FEA5-491A-B1B2-D1B9D1BB90CC}" type="presOf" srcId="{9FF45B28-CEB0-4ACB-B82A-CFD16149E3E3}" destId="{8A1AFE2D-18F5-4FA0-BC2A-39B738BCABE0}" srcOrd="0" destOrd="0" presId="urn:microsoft.com/office/officeart/2005/8/layout/hierarchy3"/>
     <dgm:cxn modelId="{77CB31E8-EFF3-41F1-A2B4-97B49E566DD7}" srcId="{16698183-753F-477D-8463-CEF3AAF0FE81}" destId="{A82BF76E-83DA-4171-A576-D026967319E5}" srcOrd="5" destOrd="0" parTransId="{58F3DAB9-5B81-45A1-BDEF-BE5B830602AB}" sibTransId="{6D18A15C-647C-445D-9E07-4D120D8CC5FE}"/>
-    <dgm:cxn modelId="{D4956E45-D624-4E05-8BB2-BE7B4B53ADA0}" type="presOf" srcId="{35716514-25FD-4299-B66B-B09B8F87517C}" destId="{AE79B014-4BE0-4945-ABBC-4102D5FE511B}" srcOrd="0" destOrd="0" presId="urn:microsoft.com/office/officeart/2005/8/layout/hierarchy3"/>
-    <dgm:cxn modelId="{482B4ACD-AEA8-49D7-A534-DFD93409FC7C}" srcId="{16698183-753F-477D-8463-CEF3AAF0FE81}" destId="{E0C79F38-7011-4684-B7D3-A481B009A25E}" srcOrd="3" destOrd="0" parTransId="{7130D0AD-3C11-4020-9D16-31ECD39829F0}" sibTransId="{FDFDE318-326E-4782-A9EB-42E26CD20E7E}"/>
-    <dgm:cxn modelId="{FE536965-0E68-422F-B5EE-304A271D8803}" type="presOf" srcId="{2DE76601-40DC-4399-87EB-C1B61CF6A308}" destId="{5E77CD6A-9DB9-4261-B34E-011E59AC60BD}" srcOrd="0" destOrd="0" presId="urn:microsoft.com/office/officeart/2005/8/layout/hierarchy3"/>
-    <dgm:cxn modelId="{3C622346-CB16-4CE8-A637-8C7600A13F91}" type="presOf" srcId="{15EF62CE-277A-46C6-8FC9-A3DB72BD7FFC}" destId="{2EEC509A-C422-4BA0-A07D-4FA412DEB156}" srcOrd="0" destOrd="0" presId="urn:microsoft.com/office/officeart/2005/8/layout/hierarchy3"/>
-    <dgm:cxn modelId="{EC67B91B-0423-452D-B227-56365AA6345F}" type="presParOf" srcId="{1B15F9FD-25A4-4850-9D05-4E62A7954EDB}" destId="{D3C12DDC-91C3-4544-86A2-D5D6B2227F73}" srcOrd="0" destOrd="0" presId="urn:microsoft.com/office/officeart/2005/8/layout/hierarchy3"/>
-    <dgm:cxn modelId="{9C749B5C-24B6-433D-8635-2D1D56C25CE8}" type="presParOf" srcId="{D3C12DDC-91C3-4544-86A2-D5D6B2227F73}" destId="{20B64A5A-2EB9-4EC6-8BBC-1EB77AAC1D74}" srcOrd="0" destOrd="0" presId="urn:microsoft.com/office/officeart/2005/8/layout/hierarchy3"/>
-    <dgm:cxn modelId="{D4222139-F30F-4FB9-B0D9-E49C8EEAB65A}" type="presParOf" srcId="{20B64A5A-2EB9-4EC6-8BBC-1EB77AAC1D74}" destId="{54CD3CA9-5C28-4A98-ABFE-3CF207FA520E}" srcOrd="0" destOrd="0" presId="urn:microsoft.com/office/officeart/2005/8/layout/hierarchy3"/>
-    <dgm:cxn modelId="{31283E3F-CE50-4863-A949-F79E7E0C0328}" type="presParOf" srcId="{20B64A5A-2EB9-4EC6-8BBC-1EB77AAC1D74}" destId="{42BDF638-D39D-4464-A65C-F82C7142B8CE}" srcOrd="1" destOrd="0" presId="urn:microsoft.com/office/officeart/2005/8/layout/hierarchy3"/>
-    <dgm:cxn modelId="{F04C7759-D658-4E21-B50B-B97C69D4131C}" type="presParOf" srcId="{D3C12DDC-91C3-4544-86A2-D5D6B2227F73}" destId="{446471C7-ECE6-4B97-9C88-0852EC547ED4}" srcOrd="1" destOrd="0" presId="urn:microsoft.com/office/officeart/2005/8/layout/hierarchy3"/>
-    <dgm:cxn modelId="{1017CE1C-6008-476E-9D7E-CE24FC0F4D42}" type="presParOf" srcId="{446471C7-ECE6-4B97-9C88-0852EC547ED4}" destId="{8A1AFE2D-18F5-4FA0-BC2A-39B738BCABE0}" srcOrd="0" destOrd="0" presId="urn:microsoft.com/office/officeart/2005/8/layout/hierarchy3"/>
-    <dgm:cxn modelId="{88B49942-A71B-4293-9F3D-7B8AB9CB0918}" type="presParOf" srcId="{446471C7-ECE6-4B97-9C88-0852EC547ED4}" destId="{AE79B014-4BE0-4945-ABBC-4102D5FE511B}" srcOrd="1" destOrd="0" presId="urn:microsoft.com/office/officeart/2005/8/layout/hierarchy3"/>
-    <dgm:cxn modelId="{A972EA73-F169-4A4A-BA14-87EA2F2F0018}" type="presParOf" srcId="{446471C7-ECE6-4B97-9C88-0852EC547ED4}" destId="{5E77CD6A-9DB9-4261-B34E-011E59AC60BD}" srcOrd="2" destOrd="0" presId="urn:microsoft.com/office/officeart/2005/8/layout/hierarchy3"/>
-    <dgm:cxn modelId="{417748B8-07EC-4100-8680-F55F121D3D95}" type="presParOf" srcId="{446471C7-ECE6-4B97-9C88-0852EC547ED4}" destId="{E3189B62-E7C7-4A30-A936-60040BCF43CD}" srcOrd="3" destOrd="0" presId="urn:microsoft.com/office/officeart/2005/8/layout/hierarchy3"/>
-    <dgm:cxn modelId="{DB38A756-A141-4838-9C57-427DB476EE76}" type="presParOf" srcId="{446471C7-ECE6-4B97-9C88-0852EC547ED4}" destId="{7F39C0C7-3C2D-4059-84FE-B05E0CA662E1}" srcOrd="4" destOrd="0" presId="urn:microsoft.com/office/officeart/2005/8/layout/hierarchy3"/>
-    <dgm:cxn modelId="{CD5F8D41-CA7A-43C3-8B69-54A1A8CBADDD}" type="presParOf" srcId="{446471C7-ECE6-4B97-9C88-0852EC547ED4}" destId="{2EEC509A-C422-4BA0-A07D-4FA412DEB156}" srcOrd="5" destOrd="0" presId="urn:microsoft.com/office/officeart/2005/8/layout/hierarchy3"/>
-    <dgm:cxn modelId="{160D2265-C0DD-4ACB-B803-1444A760FA21}" type="presParOf" srcId="{446471C7-ECE6-4B97-9C88-0852EC547ED4}" destId="{9158933B-45FF-4A28-804E-7F8D0A0B514C}" srcOrd="6" destOrd="0" presId="urn:microsoft.com/office/officeart/2005/8/layout/hierarchy3"/>
-    <dgm:cxn modelId="{9252FEE7-8A87-4200-9520-3BAFEC110A01}" type="presParOf" srcId="{446471C7-ECE6-4B97-9C88-0852EC547ED4}" destId="{36774649-7DC8-4325-99DF-E87BC4094AE2}" srcOrd="7" destOrd="0" presId="urn:microsoft.com/office/officeart/2005/8/layout/hierarchy3"/>
-    <dgm:cxn modelId="{1D1A889B-268D-4167-AA7D-1D4E37ACCB00}" type="presParOf" srcId="{446471C7-ECE6-4B97-9C88-0852EC547ED4}" destId="{E25860BD-56C4-4380-A1A0-B25E6C287994}" srcOrd="8" destOrd="0" presId="urn:microsoft.com/office/officeart/2005/8/layout/hierarchy3"/>
-    <dgm:cxn modelId="{D590AFFE-E227-4529-8C44-85C94A7840F4}" type="presParOf" srcId="{446471C7-ECE6-4B97-9C88-0852EC547ED4}" destId="{B97BD52A-C415-4054-A724-DC75003E98CB}" srcOrd="9" destOrd="0" presId="urn:microsoft.com/office/officeart/2005/8/layout/hierarchy3"/>
-    <dgm:cxn modelId="{CD4D2776-091C-4C8C-B55E-EFB4F884FBCD}" type="presParOf" srcId="{446471C7-ECE6-4B97-9C88-0852EC547ED4}" destId="{46AFC097-0AED-4A64-A454-2ED723F50D4E}" srcOrd="10" destOrd="0" presId="urn:microsoft.com/office/officeart/2005/8/layout/hierarchy3"/>
-    <dgm:cxn modelId="{B36C11E5-0343-42CF-A692-EEB902CA799A}" type="presParOf" srcId="{446471C7-ECE6-4B97-9C88-0852EC547ED4}" destId="{E8707AE6-319D-48BE-9E0D-43AC6FD931BB}" srcOrd="11" destOrd="0" presId="urn:microsoft.com/office/officeart/2005/8/layout/hierarchy3"/>
+    <dgm:cxn modelId="{88E00DF2-AD38-4DD5-9535-22BBC194BE68}" type="presParOf" srcId="{1B15F9FD-25A4-4850-9D05-4E62A7954EDB}" destId="{D3C12DDC-91C3-4544-86A2-D5D6B2227F73}" srcOrd="0" destOrd="0" presId="urn:microsoft.com/office/officeart/2005/8/layout/hierarchy3"/>
+    <dgm:cxn modelId="{4CD28D11-F776-472F-B141-7A3FF464F672}" type="presParOf" srcId="{D3C12DDC-91C3-4544-86A2-D5D6B2227F73}" destId="{20B64A5A-2EB9-4EC6-8BBC-1EB77AAC1D74}" srcOrd="0" destOrd="0" presId="urn:microsoft.com/office/officeart/2005/8/layout/hierarchy3"/>
+    <dgm:cxn modelId="{BA3705EA-BC74-40DE-B57E-A1D6C992704C}" type="presParOf" srcId="{20B64A5A-2EB9-4EC6-8BBC-1EB77AAC1D74}" destId="{54CD3CA9-5C28-4A98-ABFE-3CF207FA520E}" srcOrd="0" destOrd="0" presId="urn:microsoft.com/office/officeart/2005/8/layout/hierarchy3"/>
+    <dgm:cxn modelId="{55A2A784-ABC8-4C7E-86ED-AC6EDF6B5D50}" type="presParOf" srcId="{20B64A5A-2EB9-4EC6-8BBC-1EB77AAC1D74}" destId="{42BDF638-D39D-4464-A65C-F82C7142B8CE}" srcOrd="1" destOrd="0" presId="urn:microsoft.com/office/officeart/2005/8/layout/hierarchy3"/>
+    <dgm:cxn modelId="{78255B40-C7F8-47A9-B332-DA5E06F704FF}" type="presParOf" srcId="{D3C12DDC-91C3-4544-86A2-D5D6B2227F73}" destId="{446471C7-ECE6-4B97-9C88-0852EC547ED4}" srcOrd="1" destOrd="0" presId="urn:microsoft.com/office/officeart/2005/8/layout/hierarchy3"/>
+    <dgm:cxn modelId="{C06B10E0-7A92-4F23-AD54-F6625F0CED5E}" type="presParOf" srcId="{446471C7-ECE6-4B97-9C88-0852EC547ED4}" destId="{8A1AFE2D-18F5-4FA0-BC2A-39B738BCABE0}" srcOrd="0" destOrd="0" presId="urn:microsoft.com/office/officeart/2005/8/layout/hierarchy3"/>
+    <dgm:cxn modelId="{07E35123-6AC8-4400-A458-42421B08B656}" type="presParOf" srcId="{446471C7-ECE6-4B97-9C88-0852EC547ED4}" destId="{AE79B014-4BE0-4945-ABBC-4102D5FE511B}" srcOrd="1" destOrd="0" presId="urn:microsoft.com/office/officeart/2005/8/layout/hierarchy3"/>
+    <dgm:cxn modelId="{75259CD5-756B-411B-BC89-21324E10CD7B}" type="presParOf" srcId="{446471C7-ECE6-4B97-9C88-0852EC547ED4}" destId="{5E77CD6A-9DB9-4261-B34E-011E59AC60BD}" srcOrd="2" destOrd="0" presId="urn:microsoft.com/office/officeart/2005/8/layout/hierarchy3"/>
+    <dgm:cxn modelId="{60A4C9A6-4221-4B67-9445-BB7EFDFF491F}" type="presParOf" srcId="{446471C7-ECE6-4B97-9C88-0852EC547ED4}" destId="{E3189B62-E7C7-4A30-A936-60040BCF43CD}" srcOrd="3" destOrd="0" presId="urn:microsoft.com/office/officeart/2005/8/layout/hierarchy3"/>
+    <dgm:cxn modelId="{639C2C65-9BB8-42CA-8682-D0F4683B04A3}" type="presParOf" srcId="{446471C7-ECE6-4B97-9C88-0852EC547ED4}" destId="{7F39C0C7-3C2D-4059-84FE-B05E0CA662E1}" srcOrd="4" destOrd="0" presId="urn:microsoft.com/office/officeart/2005/8/layout/hierarchy3"/>
+    <dgm:cxn modelId="{A02F18F3-230D-46AB-8D4F-D4C5407EC3C1}" type="presParOf" srcId="{446471C7-ECE6-4B97-9C88-0852EC547ED4}" destId="{2EEC509A-C422-4BA0-A07D-4FA412DEB156}" srcOrd="5" destOrd="0" presId="urn:microsoft.com/office/officeart/2005/8/layout/hierarchy3"/>
+    <dgm:cxn modelId="{15217087-4E25-4F2C-8385-7485777F0BD4}" type="presParOf" srcId="{446471C7-ECE6-4B97-9C88-0852EC547ED4}" destId="{9158933B-45FF-4A28-804E-7F8D0A0B514C}" srcOrd="6" destOrd="0" presId="urn:microsoft.com/office/officeart/2005/8/layout/hierarchy3"/>
+    <dgm:cxn modelId="{DA287EA7-B1C6-4AE4-A68E-BBF6348021D7}" type="presParOf" srcId="{446471C7-ECE6-4B97-9C88-0852EC547ED4}" destId="{36774649-7DC8-4325-99DF-E87BC4094AE2}" srcOrd="7" destOrd="0" presId="urn:microsoft.com/office/officeart/2005/8/layout/hierarchy3"/>
+    <dgm:cxn modelId="{9836A9A0-221F-4907-B20F-904EC3CE7D1E}" type="presParOf" srcId="{446471C7-ECE6-4B97-9C88-0852EC547ED4}" destId="{E25860BD-56C4-4380-A1A0-B25E6C287994}" srcOrd="8" destOrd="0" presId="urn:microsoft.com/office/officeart/2005/8/layout/hierarchy3"/>
+    <dgm:cxn modelId="{76439E12-9A80-4248-A369-26A3AD478062}" type="presParOf" srcId="{446471C7-ECE6-4B97-9C88-0852EC547ED4}" destId="{B97BD52A-C415-4054-A724-DC75003E98CB}" srcOrd="9" destOrd="0" presId="urn:microsoft.com/office/officeart/2005/8/layout/hierarchy3"/>
+    <dgm:cxn modelId="{AEC0DAD0-DDB5-4424-B2FF-2E16705ED940}" type="presParOf" srcId="{446471C7-ECE6-4B97-9C88-0852EC547ED4}" destId="{46AFC097-0AED-4A64-A454-2ED723F50D4E}" srcOrd="10" destOrd="0" presId="urn:microsoft.com/office/officeart/2005/8/layout/hierarchy3"/>
+    <dgm:cxn modelId="{35E53D55-08E9-4DF1-98D1-55AEBF900902}" type="presParOf" srcId="{446471C7-ECE6-4B97-9C88-0852EC547ED4}" destId="{E8707AE6-319D-48BE-9E0D-43AC6FD931BB}" srcOrd="11" destOrd="0" presId="urn:microsoft.com/office/officeart/2005/8/layout/hierarchy3"/>
+    <dgm:cxn modelId="{C4B79BE2-D7D3-4048-BEA1-96A398ABF2EE}" type="presParOf" srcId="{446471C7-ECE6-4B97-9C88-0852EC547ED4}" destId="{3AF7A9FC-8283-4456-B2FB-E64AB4607FCF}" srcOrd="12" destOrd="0" presId="urn:microsoft.com/office/officeart/2005/8/layout/hierarchy3"/>
+    <dgm:cxn modelId="{FF16299E-8CE8-4E2C-937B-5229E08C0B77}" type="presParOf" srcId="{446471C7-ECE6-4B97-9C88-0852EC547ED4}" destId="{668A8C0A-059E-417F-8E87-FB212419ABA3}" srcOrd="13" destOrd="0" presId="urn:microsoft.com/office/officeart/2005/8/layout/hierarchy3"/>
+    <dgm:cxn modelId="{FE7673A3-CCA7-4F8A-A9DB-78F92E5EB54C}" type="presParOf" srcId="{446471C7-ECE6-4B97-9C88-0852EC547ED4}" destId="{B0FC8D15-397B-4AF3-A22B-77F4690A2AC9}" srcOrd="14" destOrd="0" presId="urn:microsoft.com/office/officeart/2005/8/layout/hierarchy3"/>
+    <dgm:cxn modelId="{BB8BAEBF-242A-4777-94A2-7C1F89696958}" type="presParOf" srcId="{446471C7-ECE6-4B97-9C88-0852EC547ED4}" destId="{7F2C3E55-3438-4834-B3FD-FCCC007A617D}" srcOrd="15" destOrd="0" presId="urn:microsoft.com/office/officeart/2005/8/layout/hierarchy3"/>
+    <dgm:cxn modelId="{B3ABC0EB-DB40-42F7-90E6-37C1CC0B7827}" type="presParOf" srcId="{446471C7-ECE6-4B97-9C88-0852EC547ED4}" destId="{8CFD6120-BE82-497A-BC31-4932C5F8DE73}" srcOrd="16" destOrd="0" presId="urn:microsoft.com/office/officeart/2005/8/layout/hierarchy3"/>
+    <dgm:cxn modelId="{9479DB05-31DA-46DD-BC5A-B46E63746262}" type="presParOf" srcId="{446471C7-ECE6-4B97-9C88-0852EC547ED4}" destId="{7835456F-65F8-4B17-A56E-4CBE69323366}" srcOrd="17" destOrd="0" presId="urn:microsoft.com/office/officeart/2005/8/layout/hierarchy3"/>
+    <dgm:cxn modelId="{5F7BF5E7-83CE-4CC4-A788-7E5C57E83902}" type="presParOf" srcId="{446471C7-ECE6-4B97-9C88-0852EC547ED4}" destId="{85358D22-6E61-4B30-AEE3-3D4CE6DE2AFB}" srcOrd="18" destOrd="0" presId="urn:microsoft.com/office/officeart/2005/8/layout/hierarchy3"/>
+    <dgm:cxn modelId="{D5E2688E-1699-4C1D-BBB7-A440E1BD8672}" type="presParOf" srcId="{446471C7-ECE6-4B97-9C88-0852EC547ED4}" destId="{3F1F2DA1-9F10-4383-A950-535C92FE9DDC}" srcOrd="19" destOrd="0" presId="urn:microsoft.com/office/officeart/2005/8/layout/hierarchy3"/>
   </dgm:cxnLst>
   <dgm:bg/>
   <dgm:whole/>
@@ -16800,8 +17590,8 @@
       </dsp:nvSpPr>
       <dsp:spPr>
         <a:xfrm>
-          <a:off x="2265601" y="1411"/>
-          <a:ext cx="1012347" cy="506173"/>
+          <a:off x="2302143" y="1810"/>
+          <a:ext cx="939263" cy="469631"/>
         </a:xfrm>
         <a:prstGeom prst="roundRect">
           <a:avLst>
@@ -16876,12 +17666,12 @@
         </a:fontRef>
       </dsp:style>
       <dsp:txBody>
-        <a:bodyPr spcFirstLastPara="0" vert="horz" wrap="square" lIns="38100" tIns="25400" rIns="38100" bIns="25400" numCol="1" spcCol="1270" anchor="ctr" anchorCtr="0">
+        <a:bodyPr spcFirstLastPara="0" vert="horz" wrap="square" lIns="34290" tIns="22860" rIns="34290" bIns="22860" numCol="1" spcCol="1270" anchor="ctr" anchorCtr="0">
           <a:noAutofit/>
         </a:bodyPr>
         <a:lstStyle/>
         <a:p>
-          <a:pPr lvl="0" algn="ctr" defTabSz="889000">
+          <a:pPr lvl="0" algn="ctr" defTabSz="800100">
             <a:lnSpc>
               <a:spcPct val="90000"/>
             </a:lnSpc>
@@ -16893,14 +17683,14 @@
             </a:spcAft>
           </a:pPr>
           <a:r>
-            <a:rPr lang="fr-CA" sz="2000" kern="1200"/>
+            <a:rPr lang="fr-CA" sz="1800" kern="1200"/>
             <a:t>Rawbots</a:t>
           </a:r>
         </a:p>
       </dsp:txBody>
       <dsp:txXfrm>
-        <a:off x="2280426" y="16236"/>
-        <a:ext cx="982697" cy="476523"/>
+        <a:off x="2315898" y="15565"/>
+        <a:ext cx="911753" cy="442121"/>
       </dsp:txXfrm>
     </dsp:sp>
     <dsp:sp modelId="{8A1AFE2D-18F5-4FA0-BC2A-39B738BCABE0}">
@@ -16910,8 +17700,8 @@
       </dsp:nvSpPr>
       <dsp:spPr>
         <a:xfrm>
-          <a:off x="2366835" y="507585"/>
-          <a:ext cx="101234" cy="379630"/>
+          <a:off x="2396069" y="471442"/>
+          <a:ext cx="93926" cy="352223"/>
         </a:xfrm>
         <a:custGeom>
           <a:avLst/>
@@ -16925,10 +17715,10 @@
                 <a:pt x="0" y="0"/>
               </a:moveTo>
               <a:lnTo>
-                <a:pt x="0" y="379630"/>
+                <a:pt x="0" y="352223"/>
               </a:lnTo>
               <a:lnTo>
-                <a:pt x="101234" y="379630"/>
+                <a:pt x="93926" y="352223"/>
               </a:lnTo>
             </a:path>
           </a:pathLst>
@@ -16968,8 +17758,278 @@
       </dsp:nvSpPr>
       <dsp:spPr>
         <a:xfrm>
-          <a:off x="2468070" y="634128"/>
-          <a:ext cx="809878" cy="506173"/>
+          <a:off x="2489995" y="588850"/>
+          <a:ext cx="751410" cy="469631"/>
+        </a:xfrm>
+        <a:prstGeom prst="roundRect">
+          <a:avLst>
+            <a:gd name="adj" fmla="val 10000"/>
+          </a:avLst>
+        </a:prstGeom>
+        <a:solidFill>
+          <a:schemeClr val="lt1">
+            <a:alpha val="90000"/>
+            <a:hueOff val="0"/>
+            <a:satOff val="0"/>
+            <a:lumOff val="0"/>
+            <a:alphaOff val="0"/>
+          </a:schemeClr>
+        </a:solidFill>
+        <a:ln w="9525" cap="flat" cmpd="sng" algn="ctr">
+          <a:solidFill>
+            <a:schemeClr val="accent1">
+              <a:hueOff val="0"/>
+              <a:satOff val="0"/>
+              <a:lumOff val="0"/>
+              <a:alphaOff val="0"/>
+            </a:schemeClr>
+          </a:solidFill>
+          <a:prstDash val="solid"/>
+        </a:ln>
+        <a:effectLst/>
+      </dsp:spPr>
+      <dsp:style>
+        <a:lnRef idx="1">
+          <a:scrgbClr r="0" g="0" b="0"/>
+        </a:lnRef>
+        <a:fillRef idx="1">
+          <a:scrgbClr r="0" g="0" b="0"/>
+        </a:fillRef>
+        <a:effectRef idx="0">
+          <a:scrgbClr r="0" g="0" b="0"/>
+        </a:effectRef>
+        <a:fontRef idx="minor"/>
+      </dsp:style>
+      <dsp:txBody>
+        <a:bodyPr spcFirstLastPara="0" vert="horz" wrap="square" lIns="22860" tIns="15240" rIns="22860" bIns="15240" numCol="1" spcCol="1270" anchor="ctr" anchorCtr="0">
+          <a:noAutofit/>
+        </a:bodyPr>
+        <a:lstStyle/>
+        <a:p>
+          <a:pPr lvl="0" algn="ctr" defTabSz="533400">
+            <a:lnSpc>
+              <a:spcPct val="90000"/>
+            </a:lnSpc>
+            <a:spcBef>
+              <a:spcPct val="0"/>
+            </a:spcBef>
+            <a:spcAft>
+              <a:spcPct val="35000"/>
+            </a:spcAft>
+          </a:pPr>
+          <a:r>
+            <a:rPr lang="fr-CA" sz="1200" kern="1200"/>
+            <a:t>Block</a:t>
+          </a:r>
+        </a:p>
+      </dsp:txBody>
+      <dsp:txXfrm>
+        <a:off x="2503750" y="602605"/>
+        <a:ext cx="723900" cy="442121"/>
+      </dsp:txXfrm>
+    </dsp:sp>
+    <dsp:sp modelId="{5E77CD6A-9DB9-4261-B34E-011E59AC60BD}">
+      <dsp:nvSpPr>
+        <dsp:cNvPr id="0" name=""/>
+        <dsp:cNvSpPr/>
+      </dsp:nvSpPr>
+      <dsp:spPr>
+        <a:xfrm>
+          <a:off x="2396069" y="471442"/>
+          <a:ext cx="93926" cy="939263"/>
+        </a:xfrm>
+        <a:custGeom>
+          <a:avLst/>
+          <a:gdLst/>
+          <a:ahLst/>
+          <a:cxnLst/>
+          <a:rect l="0" t="0" r="0" b="0"/>
+          <a:pathLst>
+            <a:path>
+              <a:moveTo>
+                <a:pt x="0" y="0"/>
+              </a:moveTo>
+              <a:lnTo>
+                <a:pt x="0" y="939263"/>
+              </a:lnTo>
+              <a:lnTo>
+                <a:pt x="93926" y="939263"/>
+              </a:lnTo>
+            </a:path>
+          </a:pathLst>
+        </a:custGeom>
+        <a:noFill/>
+        <a:ln w="25400" cap="flat" cmpd="sng" algn="ctr">
+          <a:solidFill>
+            <a:schemeClr val="accent1">
+              <a:shade val="60000"/>
+              <a:hueOff val="0"/>
+              <a:satOff val="0"/>
+              <a:lumOff val="0"/>
+              <a:alphaOff val="0"/>
+            </a:schemeClr>
+          </a:solidFill>
+          <a:prstDash val="solid"/>
+        </a:ln>
+        <a:effectLst/>
+      </dsp:spPr>
+      <dsp:style>
+        <a:lnRef idx="2">
+          <a:scrgbClr r="0" g="0" b="0"/>
+        </a:lnRef>
+        <a:fillRef idx="0">
+          <a:scrgbClr r="0" g="0" b="0"/>
+        </a:fillRef>
+        <a:effectRef idx="0">
+          <a:scrgbClr r="0" g="0" b="0"/>
+        </a:effectRef>
+        <a:fontRef idx="minor"/>
+      </dsp:style>
+    </dsp:sp>
+    <dsp:sp modelId="{E3189B62-E7C7-4A30-A936-60040BCF43CD}">
+      <dsp:nvSpPr>
+        <dsp:cNvPr id="0" name=""/>
+        <dsp:cNvSpPr/>
+      </dsp:nvSpPr>
+      <dsp:spPr>
+        <a:xfrm>
+          <a:off x="2489995" y="1175889"/>
+          <a:ext cx="751410" cy="469631"/>
+        </a:xfrm>
+        <a:prstGeom prst="roundRect">
+          <a:avLst>
+            <a:gd name="adj" fmla="val 10000"/>
+          </a:avLst>
+        </a:prstGeom>
+        <a:solidFill>
+          <a:schemeClr val="lt1">
+            <a:alpha val="90000"/>
+            <a:hueOff val="0"/>
+            <a:satOff val="0"/>
+            <a:lumOff val="0"/>
+            <a:alphaOff val="0"/>
+          </a:schemeClr>
+        </a:solidFill>
+        <a:ln w="9525" cap="flat" cmpd="sng" algn="ctr">
+          <a:solidFill>
+            <a:schemeClr val="accent1">
+              <a:hueOff val="0"/>
+              <a:satOff val="0"/>
+              <a:lumOff val="0"/>
+              <a:alphaOff val="0"/>
+            </a:schemeClr>
+          </a:solidFill>
+          <a:prstDash val="solid"/>
+        </a:ln>
+        <a:effectLst/>
+      </dsp:spPr>
+      <dsp:style>
+        <a:lnRef idx="1">
+          <a:scrgbClr r="0" g="0" b="0"/>
+        </a:lnRef>
+        <a:fillRef idx="1">
+          <a:scrgbClr r="0" g="0" b="0"/>
+        </a:fillRef>
+        <a:effectRef idx="0">
+          <a:scrgbClr r="0" g="0" b="0"/>
+        </a:effectRef>
+        <a:fontRef idx="minor"/>
+      </dsp:style>
+      <dsp:txBody>
+        <a:bodyPr spcFirstLastPara="0" vert="horz" wrap="square" lIns="22860" tIns="15240" rIns="22860" bIns="15240" numCol="1" spcCol="1270" anchor="ctr" anchorCtr="0">
+          <a:noAutofit/>
+        </a:bodyPr>
+        <a:lstStyle/>
+        <a:p>
+          <a:pPr lvl="0" algn="ctr" defTabSz="533400">
+            <a:lnSpc>
+              <a:spcPct val="90000"/>
+            </a:lnSpc>
+            <a:spcBef>
+              <a:spcPct val="0"/>
+            </a:spcBef>
+            <a:spcAft>
+              <a:spcPct val="35000"/>
+            </a:spcAft>
+          </a:pPr>
+          <a:r>
+            <a:rPr lang="fr-CA" sz="1200" kern="1200"/>
+            <a:t>Building</a:t>
+          </a:r>
+        </a:p>
+      </dsp:txBody>
+      <dsp:txXfrm>
+        <a:off x="2503750" y="1189644"/>
+        <a:ext cx="723900" cy="442121"/>
+      </dsp:txXfrm>
+    </dsp:sp>
+    <dsp:sp modelId="{7F39C0C7-3C2D-4059-84FE-B05E0CA662E1}">
+      <dsp:nvSpPr>
+        <dsp:cNvPr id="0" name=""/>
+        <dsp:cNvSpPr/>
+      </dsp:nvSpPr>
+      <dsp:spPr>
+        <a:xfrm>
+          <a:off x="2396069" y="471442"/>
+          <a:ext cx="93926" cy="1526303"/>
+        </a:xfrm>
+        <a:custGeom>
+          <a:avLst/>
+          <a:gdLst/>
+          <a:ahLst/>
+          <a:cxnLst/>
+          <a:rect l="0" t="0" r="0" b="0"/>
+          <a:pathLst>
+            <a:path>
+              <a:moveTo>
+                <a:pt x="0" y="0"/>
+              </a:moveTo>
+              <a:lnTo>
+                <a:pt x="0" y="1526303"/>
+              </a:lnTo>
+              <a:lnTo>
+                <a:pt x="93926" y="1526303"/>
+              </a:lnTo>
+            </a:path>
+          </a:pathLst>
+        </a:custGeom>
+        <a:noFill/>
+        <a:ln w="25400" cap="flat" cmpd="sng" algn="ctr">
+          <a:solidFill>
+            <a:schemeClr val="accent1">
+              <a:shade val="60000"/>
+              <a:hueOff val="0"/>
+              <a:satOff val="0"/>
+              <a:lumOff val="0"/>
+              <a:alphaOff val="0"/>
+            </a:schemeClr>
+          </a:solidFill>
+          <a:prstDash val="solid"/>
+        </a:ln>
+        <a:effectLst/>
+      </dsp:spPr>
+      <dsp:style>
+        <a:lnRef idx="2">
+          <a:scrgbClr r="0" g="0" b="0"/>
+        </a:lnRef>
+        <a:fillRef idx="0">
+          <a:scrgbClr r="0" g="0" b="0"/>
+        </a:fillRef>
+        <a:effectRef idx="0">
+          <a:scrgbClr r="0" g="0" b="0"/>
+        </a:effectRef>
+        <a:fontRef idx="minor"/>
+      </dsp:style>
+    </dsp:sp>
+    <dsp:sp modelId="{2EEC509A-C422-4BA0-A07D-4FA412DEB156}">
+      <dsp:nvSpPr>
+        <dsp:cNvPr id="0" name=""/>
+        <dsp:cNvSpPr/>
+      </dsp:nvSpPr>
+      <dsp:spPr>
+        <a:xfrm>
+          <a:off x="2489995" y="1762929"/>
+          <a:ext cx="751410" cy="469631"/>
         </a:xfrm>
         <a:prstGeom prst="roundRect">
           <a:avLst>
@@ -17034,19 +18094,19 @@
         </a:p>
       </dsp:txBody>
       <dsp:txXfrm>
-        <a:off x="2482895" y="648953"/>
-        <a:ext cx="780228" cy="476523"/>
+        <a:off x="2503750" y="1776684"/>
+        <a:ext cx="723900" cy="442121"/>
       </dsp:txXfrm>
     </dsp:sp>
-    <dsp:sp modelId="{5E77CD6A-9DB9-4261-B34E-011E59AC60BD}">
+    <dsp:sp modelId="{9158933B-45FF-4A28-804E-7F8D0A0B514C}">
       <dsp:nvSpPr>
         <dsp:cNvPr id="0" name=""/>
         <dsp:cNvSpPr/>
       </dsp:nvSpPr>
       <dsp:spPr>
         <a:xfrm>
-          <a:off x="2366835" y="507585"/>
-          <a:ext cx="101234" cy="1012347"/>
+          <a:off x="2396069" y="471442"/>
+          <a:ext cx="93926" cy="2113343"/>
         </a:xfrm>
         <a:custGeom>
           <a:avLst/>
@@ -17060,10 +18120,10 @@
                 <a:pt x="0" y="0"/>
               </a:moveTo>
               <a:lnTo>
-                <a:pt x="0" y="1012347"/>
+                <a:pt x="0" y="2113343"/>
               </a:lnTo>
               <a:lnTo>
-                <a:pt x="101234" y="1012347"/>
+                <a:pt x="93926" y="2113343"/>
               </a:lnTo>
             </a:path>
           </a:pathLst>
@@ -17096,15 +18156,15 @@
         <a:fontRef idx="minor"/>
       </dsp:style>
     </dsp:sp>
-    <dsp:sp modelId="{E3189B62-E7C7-4A30-A936-60040BCF43CD}">
+    <dsp:sp modelId="{36774649-7DC8-4325-99DF-E87BC4094AE2}">
       <dsp:nvSpPr>
         <dsp:cNvPr id="0" name=""/>
         <dsp:cNvSpPr/>
       </dsp:nvSpPr>
       <dsp:spPr>
         <a:xfrm>
-          <a:off x="2468070" y="1266845"/>
-          <a:ext cx="809878" cy="506173"/>
+          <a:off x="2489995" y="2349969"/>
+          <a:ext cx="751410" cy="469631"/>
         </a:xfrm>
         <a:prstGeom prst="roundRect">
           <a:avLst>
@@ -17164,24 +18224,24 @@
           </a:pPr>
           <a:r>
             <a:rPr lang="fr-CA" sz="1200" kern="1200"/>
-            <a:t>Factories</a:t>
+            <a:t>Diagrams</a:t>
           </a:r>
         </a:p>
       </dsp:txBody>
       <dsp:txXfrm>
-        <a:off x="2482895" y="1281670"/>
-        <a:ext cx="780228" cy="476523"/>
+        <a:off x="2503750" y="2363724"/>
+        <a:ext cx="723900" cy="442121"/>
       </dsp:txXfrm>
     </dsp:sp>
-    <dsp:sp modelId="{7F39C0C7-3C2D-4059-84FE-B05E0CA662E1}">
+    <dsp:sp modelId="{E25860BD-56C4-4380-A1A0-B25E6C287994}">
       <dsp:nvSpPr>
         <dsp:cNvPr id="0" name=""/>
         <dsp:cNvSpPr/>
       </dsp:nvSpPr>
       <dsp:spPr>
         <a:xfrm>
-          <a:off x="2366835" y="507585"/>
-          <a:ext cx="101234" cy="1645064"/>
+          <a:off x="2396069" y="471442"/>
+          <a:ext cx="93926" cy="2700382"/>
         </a:xfrm>
         <a:custGeom>
           <a:avLst/>
@@ -17195,10 +18255,10 @@
                 <a:pt x="0" y="0"/>
               </a:moveTo>
               <a:lnTo>
-                <a:pt x="0" y="1645064"/>
+                <a:pt x="0" y="2700382"/>
               </a:lnTo>
               <a:lnTo>
-                <a:pt x="101234" y="1645064"/>
+                <a:pt x="93926" y="2700382"/>
               </a:lnTo>
             </a:path>
           </a:pathLst>
@@ -17231,15 +18291,150 @@
         <a:fontRef idx="minor"/>
       </dsp:style>
     </dsp:sp>
-    <dsp:sp modelId="{2EEC509A-C422-4BA0-A07D-4FA412DEB156}">
+    <dsp:sp modelId="{B97BD52A-C415-4054-A724-DC75003E98CB}">
       <dsp:nvSpPr>
         <dsp:cNvPr id="0" name=""/>
         <dsp:cNvSpPr/>
       </dsp:nvSpPr>
       <dsp:spPr>
         <a:xfrm>
-          <a:off x="2468070" y="1899563"/>
-          <a:ext cx="809878" cy="506173"/>
+          <a:off x="2489995" y="2937009"/>
+          <a:ext cx="751410" cy="469631"/>
+        </a:xfrm>
+        <a:prstGeom prst="roundRect">
+          <a:avLst>
+            <a:gd name="adj" fmla="val 10000"/>
+          </a:avLst>
+        </a:prstGeom>
+        <a:solidFill>
+          <a:schemeClr val="lt1">
+            <a:alpha val="90000"/>
+            <a:hueOff val="0"/>
+            <a:satOff val="0"/>
+            <a:lumOff val="0"/>
+            <a:alphaOff val="0"/>
+          </a:schemeClr>
+        </a:solidFill>
+        <a:ln w="9525" cap="flat" cmpd="sng" algn="ctr">
+          <a:solidFill>
+            <a:schemeClr val="accent1">
+              <a:hueOff val="0"/>
+              <a:satOff val="0"/>
+              <a:lumOff val="0"/>
+              <a:alphaOff val="0"/>
+            </a:schemeClr>
+          </a:solidFill>
+          <a:prstDash val="solid"/>
+        </a:ln>
+        <a:effectLst/>
+      </dsp:spPr>
+      <dsp:style>
+        <a:lnRef idx="1">
+          <a:scrgbClr r="0" g="0" b="0"/>
+        </a:lnRef>
+        <a:fillRef idx="1">
+          <a:scrgbClr r="0" g="0" b="0"/>
+        </a:fillRef>
+        <a:effectRef idx="0">
+          <a:scrgbClr r="0" g="0" b="0"/>
+        </a:effectRef>
+        <a:fontRef idx="minor"/>
+      </dsp:style>
+      <dsp:txBody>
+        <a:bodyPr spcFirstLastPara="0" vert="horz" wrap="square" lIns="22860" tIns="15240" rIns="22860" bIns="15240" numCol="1" spcCol="1270" anchor="ctr" anchorCtr="0">
+          <a:noAutofit/>
+        </a:bodyPr>
+        <a:lstStyle/>
+        <a:p>
+          <a:pPr lvl="0" algn="ctr" defTabSz="533400">
+            <a:lnSpc>
+              <a:spcPct val="90000"/>
+            </a:lnSpc>
+            <a:spcBef>
+              <a:spcPct val="0"/>
+            </a:spcBef>
+            <a:spcAft>
+              <a:spcPct val="35000"/>
+            </a:spcAft>
+          </a:pPr>
+          <a:r>
+            <a:rPr lang="fr-CA" sz="1200" kern="1200"/>
+            <a:t>Map</a:t>
+          </a:r>
+        </a:p>
+      </dsp:txBody>
+      <dsp:txXfrm>
+        <a:off x="2503750" y="2950764"/>
+        <a:ext cx="723900" cy="442121"/>
+      </dsp:txXfrm>
+    </dsp:sp>
+    <dsp:sp modelId="{46AFC097-0AED-4A64-A454-2ED723F50D4E}">
+      <dsp:nvSpPr>
+        <dsp:cNvPr id="0" name=""/>
+        <dsp:cNvSpPr/>
+      </dsp:nvSpPr>
+      <dsp:spPr>
+        <a:xfrm>
+          <a:off x="2396069" y="471442"/>
+          <a:ext cx="93926" cy="3287422"/>
+        </a:xfrm>
+        <a:custGeom>
+          <a:avLst/>
+          <a:gdLst/>
+          <a:ahLst/>
+          <a:cxnLst/>
+          <a:rect l="0" t="0" r="0" b="0"/>
+          <a:pathLst>
+            <a:path>
+              <a:moveTo>
+                <a:pt x="0" y="0"/>
+              </a:moveTo>
+              <a:lnTo>
+                <a:pt x="0" y="3287422"/>
+              </a:lnTo>
+              <a:lnTo>
+                <a:pt x="93926" y="3287422"/>
+              </a:lnTo>
+            </a:path>
+          </a:pathLst>
+        </a:custGeom>
+        <a:noFill/>
+        <a:ln w="25400" cap="flat" cmpd="sng" algn="ctr">
+          <a:solidFill>
+            <a:schemeClr val="accent1">
+              <a:shade val="60000"/>
+              <a:hueOff val="0"/>
+              <a:satOff val="0"/>
+              <a:lumOff val="0"/>
+              <a:alphaOff val="0"/>
+            </a:schemeClr>
+          </a:solidFill>
+          <a:prstDash val="solid"/>
+        </a:ln>
+        <a:effectLst/>
+      </dsp:spPr>
+      <dsp:style>
+        <a:lnRef idx="2">
+          <a:scrgbClr r="0" g="0" b="0"/>
+        </a:lnRef>
+        <a:fillRef idx="0">
+          <a:scrgbClr r="0" g="0" b="0"/>
+        </a:fillRef>
+        <a:effectRef idx="0">
+          <a:scrgbClr r="0" g="0" b="0"/>
+        </a:effectRef>
+        <a:fontRef idx="minor"/>
+      </dsp:style>
+    </dsp:sp>
+    <dsp:sp modelId="{E8707AE6-319D-48BE-9E0D-43AC6FD931BB}">
+      <dsp:nvSpPr>
+        <dsp:cNvPr id="0" name=""/>
+        <dsp:cNvSpPr/>
+      </dsp:nvSpPr>
+      <dsp:spPr>
+        <a:xfrm>
+          <a:off x="2489995" y="3524048"/>
+          <a:ext cx="751410" cy="469631"/>
         </a:xfrm>
         <a:prstGeom prst="roundRect">
           <a:avLst>
@@ -17304,19 +18499,19 @@
         </a:p>
       </dsp:txBody>
       <dsp:txXfrm>
-        <a:off x="2482895" y="1914388"/>
-        <a:ext cx="780228" cy="476523"/>
+        <a:off x="2503750" y="3537803"/>
+        <a:ext cx="723900" cy="442121"/>
       </dsp:txXfrm>
     </dsp:sp>
-    <dsp:sp modelId="{9158933B-45FF-4A28-804E-7F8D0A0B514C}">
+    <dsp:sp modelId="{3AF7A9FC-8283-4456-B2FB-E64AB4607FCF}">
       <dsp:nvSpPr>
         <dsp:cNvPr id="0" name=""/>
         <dsp:cNvSpPr/>
       </dsp:nvSpPr>
       <dsp:spPr>
         <a:xfrm>
-          <a:off x="2366835" y="507585"/>
-          <a:ext cx="101234" cy="2277781"/>
+          <a:off x="2396069" y="471442"/>
+          <a:ext cx="93926" cy="3874462"/>
         </a:xfrm>
         <a:custGeom>
           <a:avLst/>
@@ -17330,10 +18525,10 @@
                 <a:pt x="0" y="0"/>
               </a:moveTo>
               <a:lnTo>
-                <a:pt x="0" y="2277781"/>
+                <a:pt x="0" y="3874462"/>
               </a:lnTo>
               <a:lnTo>
-                <a:pt x="101234" y="2277781"/>
+                <a:pt x="93926" y="3874462"/>
               </a:lnTo>
             </a:path>
           </a:pathLst>
@@ -17366,285 +18561,15 @@
         <a:fontRef idx="minor"/>
       </dsp:style>
     </dsp:sp>
-    <dsp:sp modelId="{36774649-7DC8-4325-99DF-E87BC4094AE2}">
+    <dsp:sp modelId="{668A8C0A-059E-417F-8E87-FB212419ABA3}">
       <dsp:nvSpPr>
         <dsp:cNvPr id="0" name=""/>
         <dsp:cNvSpPr/>
       </dsp:nvSpPr>
       <dsp:spPr>
         <a:xfrm>
-          <a:off x="2468070" y="2532280"/>
-          <a:ext cx="809878" cy="506173"/>
-        </a:xfrm>
-        <a:prstGeom prst="roundRect">
-          <a:avLst>
-            <a:gd name="adj" fmla="val 10000"/>
-          </a:avLst>
-        </a:prstGeom>
-        <a:solidFill>
-          <a:schemeClr val="lt1">
-            <a:alpha val="90000"/>
-            <a:hueOff val="0"/>
-            <a:satOff val="0"/>
-            <a:lumOff val="0"/>
-            <a:alphaOff val="0"/>
-          </a:schemeClr>
-        </a:solidFill>
-        <a:ln w="9525" cap="flat" cmpd="sng" algn="ctr">
-          <a:solidFill>
-            <a:schemeClr val="accent1">
-              <a:hueOff val="0"/>
-              <a:satOff val="0"/>
-              <a:lumOff val="0"/>
-              <a:alphaOff val="0"/>
-            </a:schemeClr>
-          </a:solidFill>
-          <a:prstDash val="solid"/>
-        </a:ln>
-        <a:effectLst/>
-      </dsp:spPr>
-      <dsp:style>
-        <a:lnRef idx="1">
-          <a:scrgbClr r="0" g="0" b="0"/>
-        </a:lnRef>
-        <a:fillRef idx="1">
-          <a:scrgbClr r="0" g="0" b="0"/>
-        </a:fillRef>
-        <a:effectRef idx="0">
-          <a:scrgbClr r="0" g="0" b="0"/>
-        </a:effectRef>
-        <a:fontRef idx="minor"/>
-      </dsp:style>
-      <dsp:txBody>
-        <a:bodyPr spcFirstLastPara="0" vert="horz" wrap="square" lIns="22860" tIns="15240" rIns="22860" bIns="15240" numCol="1" spcCol="1270" anchor="ctr" anchorCtr="0">
-          <a:noAutofit/>
-        </a:bodyPr>
-        <a:lstStyle/>
-        <a:p>
-          <a:pPr lvl="0" algn="ctr" defTabSz="533400">
-            <a:lnSpc>
-              <a:spcPct val="90000"/>
-            </a:lnSpc>
-            <a:spcBef>
-              <a:spcPct val="0"/>
-            </a:spcBef>
-            <a:spcAft>
-              <a:spcPct val="35000"/>
-            </a:spcAft>
-          </a:pPr>
-          <a:r>
-            <a:rPr lang="fr-CA" sz="1200" kern="1200"/>
-            <a:t>RobotParts</a:t>
-          </a:r>
-        </a:p>
-      </dsp:txBody>
-      <dsp:txXfrm>
-        <a:off x="2482895" y="2547105"/>
-        <a:ext cx="780228" cy="476523"/>
-      </dsp:txXfrm>
-    </dsp:sp>
-    <dsp:sp modelId="{E25860BD-56C4-4380-A1A0-B25E6C287994}">
-      <dsp:nvSpPr>
-        <dsp:cNvPr id="0" name=""/>
-        <dsp:cNvSpPr/>
-      </dsp:nvSpPr>
-      <dsp:spPr>
-        <a:xfrm>
-          <a:off x="2366835" y="507585"/>
-          <a:ext cx="101234" cy="2910499"/>
-        </a:xfrm>
-        <a:custGeom>
-          <a:avLst/>
-          <a:gdLst/>
-          <a:ahLst/>
-          <a:cxnLst/>
-          <a:rect l="0" t="0" r="0" b="0"/>
-          <a:pathLst>
-            <a:path>
-              <a:moveTo>
-                <a:pt x="0" y="0"/>
-              </a:moveTo>
-              <a:lnTo>
-                <a:pt x="0" y="2910499"/>
-              </a:lnTo>
-              <a:lnTo>
-                <a:pt x="101234" y="2910499"/>
-              </a:lnTo>
-            </a:path>
-          </a:pathLst>
-        </a:custGeom>
-        <a:noFill/>
-        <a:ln w="25400" cap="flat" cmpd="sng" algn="ctr">
-          <a:solidFill>
-            <a:schemeClr val="accent1">
-              <a:shade val="60000"/>
-              <a:hueOff val="0"/>
-              <a:satOff val="0"/>
-              <a:lumOff val="0"/>
-              <a:alphaOff val="0"/>
-            </a:schemeClr>
-          </a:solidFill>
-          <a:prstDash val="solid"/>
-        </a:ln>
-        <a:effectLst/>
-      </dsp:spPr>
-      <dsp:style>
-        <a:lnRef idx="2">
-          <a:scrgbClr r="0" g="0" b="0"/>
-        </a:lnRef>
-        <a:fillRef idx="0">
-          <a:scrgbClr r="0" g="0" b="0"/>
-        </a:fillRef>
-        <a:effectRef idx="0">
-          <a:scrgbClr r="0" g="0" b="0"/>
-        </a:effectRef>
-        <a:fontRef idx="minor"/>
-      </dsp:style>
-    </dsp:sp>
-    <dsp:sp modelId="{B97BD52A-C415-4054-A724-DC75003E98CB}">
-      <dsp:nvSpPr>
-        <dsp:cNvPr id="0" name=""/>
-        <dsp:cNvSpPr/>
-      </dsp:nvSpPr>
-      <dsp:spPr>
-        <a:xfrm>
-          <a:off x="2468070" y="3164997"/>
-          <a:ext cx="809878" cy="506173"/>
-        </a:xfrm>
-        <a:prstGeom prst="roundRect">
-          <a:avLst>
-            <a:gd name="adj" fmla="val 10000"/>
-          </a:avLst>
-        </a:prstGeom>
-        <a:solidFill>
-          <a:schemeClr val="lt1">
-            <a:alpha val="90000"/>
-            <a:hueOff val="0"/>
-            <a:satOff val="0"/>
-            <a:lumOff val="0"/>
-            <a:alphaOff val="0"/>
-          </a:schemeClr>
-        </a:solidFill>
-        <a:ln w="9525" cap="flat" cmpd="sng" algn="ctr">
-          <a:solidFill>
-            <a:schemeClr val="accent1">
-              <a:hueOff val="0"/>
-              <a:satOff val="0"/>
-              <a:lumOff val="0"/>
-              <a:alphaOff val="0"/>
-            </a:schemeClr>
-          </a:solidFill>
-          <a:prstDash val="solid"/>
-        </a:ln>
-        <a:effectLst/>
-      </dsp:spPr>
-      <dsp:style>
-        <a:lnRef idx="1">
-          <a:scrgbClr r="0" g="0" b="0"/>
-        </a:lnRef>
-        <a:fillRef idx="1">
-          <a:scrgbClr r="0" g="0" b="0"/>
-        </a:fillRef>
-        <a:effectRef idx="0">
-          <a:scrgbClr r="0" g="0" b="0"/>
-        </a:effectRef>
-        <a:fontRef idx="minor"/>
-      </dsp:style>
-      <dsp:txBody>
-        <a:bodyPr spcFirstLastPara="0" vert="horz" wrap="square" lIns="22860" tIns="15240" rIns="22860" bIns="15240" numCol="1" spcCol="1270" anchor="ctr" anchorCtr="0">
-          <a:noAutofit/>
-        </a:bodyPr>
-        <a:lstStyle/>
-        <a:p>
-          <a:pPr lvl="0" algn="ctr" defTabSz="533400">
-            <a:lnSpc>
-              <a:spcPct val="90000"/>
-            </a:lnSpc>
-            <a:spcBef>
-              <a:spcPct val="0"/>
-            </a:spcBef>
-            <a:spcAft>
-              <a:spcPct val="35000"/>
-            </a:spcAft>
-          </a:pPr>
-          <a:r>
-            <a:rPr lang="fr-CA" sz="1200" kern="1200"/>
-            <a:t>Tiles</a:t>
-          </a:r>
-        </a:p>
-      </dsp:txBody>
-      <dsp:txXfrm>
-        <a:off x="2482895" y="3179822"/>
-        <a:ext cx="780228" cy="476523"/>
-      </dsp:txXfrm>
-    </dsp:sp>
-    <dsp:sp modelId="{46AFC097-0AED-4A64-A454-2ED723F50D4E}">
-      <dsp:nvSpPr>
-        <dsp:cNvPr id="0" name=""/>
-        <dsp:cNvSpPr/>
-      </dsp:nvSpPr>
-      <dsp:spPr>
-        <a:xfrm>
-          <a:off x="2366835" y="507585"/>
-          <a:ext cx="101234" cy="3543216"/>
-        </a:xfrm>
-        <a:custGeom>
-          <a:avLst/>
-          <a:gdLst/>
-          <a:ahLst/>
-          <a:cxnLst/>
-          <a:rect l="0" t="0" r="0" b="0"/>
-          <a:pathLst>
-            <a:path>
-              <a:moveTo>
-                <a:pt x="0" y="0"/>
-              </a:moveTo>
-              <a:lnTo>
-                <a:pt x="0" y="3543216"/>
-              </a:lnTo>
-              <a:lnTo>
-                <a:pt x="101234" y="3543216"/>
-              </a:lnTo>
-            </a:path>
-          </a:pathLst>
-        </a:custGeom>
-        <a:noFill/>
-        <a:ln w="25400" cap="flat" cmpd="sng" algn="ctr">
-          <a:solidFill>
-            <a:schemeClr val="accent1">
-              <a:shade val="60000"/>
-              <a:hueOff val="0"/>
-              <a:satOff val="0"/>
-              <a:lumOff val="0"/>
-              <a:alphaOff val="0"/>
-            </a:schemeClr>
-          </a:solidFill>
-          <a:prstDash val="solid"/>
-        </a:ln>
-        <a:effectLst/>
-      </dsp:spPr>
-      <dsp:style>
-        <a:lnRef idx="2">
-          <a:scrgbClr r="0" g="0" b="0"/>
-        </a:lnRef>
-        <a:fillRef idx="0">
-          <a:scrgbClr r="0" g="0" b="0"/>
-        </a:fillRef>
-        <a:effectRef idx="0">
-          <a:scrgbClr r="0" g="0" b="0"/>
-        </a:effectRef>
-        <a:fontRef idx="minor"/>
-      </dsp:style>
-    </dsp:sp>
-    <dsp:sp modelId="{E8707AE6-319D-48BE-9E0D-43AC6FD931BB}">
-      <dsp:nvSpPr>
-        <dsp:cNvPr id="0" name=""/>
-        <dsp:cNvSpPr/>
-      </dsp:nvSpPr>
-      <dsp:spPr>
-        <a:xfrm>
-          <a:off x="2468070" y="3797714"/>
-          <a:ext cx="809878" cy="506173"/>
+          <a:off x="2489995" y="4111088"/>
+          <a:ext cx="751410" cy="469631"/>
         </a:xfrm>
         <a:prstGeom prst="roundRect">
           <a:avLst>
@@ -17709,8 +18634,413 @@
         </a:p>
       </dsp:txBody>
       <dsp:txXfrm>
-        <a:off x="2482895" y="3812539"/>
-        <a:ext cx="780228" cy="476523"/>
+        <a:off x="2503750" y="4124843"/>
+        <a:ext cx="723900" cy="442121"/>
+      </dsp:txXfrm>
+    </dsp:sp>
+    <dsp:sp modelId="{B0FC8D15-397B-4AF3-A22B-77F4690A2AC9}">
+      <dsp:nvSpPr>
+        <dsp:cNvPr id="0" name=""/>
+        <dsp:cNvSpPr/>
+      </dsp:nvSpPr>
+      <dsp:spPr>
+        <a:xfrm>
+          <a:off x="2396069" y="471442"/>
+          <a:ext cx="93926" cy="4461502"/>
+        </a:xfrm>
+        <a:custGeom>
+          <a:avLst/>
+          <a:gdLst/>
+          <a:ahLst/>
+          <a:cxnLst/>
+          <a:rect l="0" t="0" r="0" b="0"/>
+          <a:pathLst>
+            <a:path>
+              <a:moveTo>
+                <a:pt x="0" y="0"/>
+              </a:moveTo>
+              <a:lnTo>
+                <a:pt x="0" y="4461502"/>
+              </a:lnTo>
+              <a:lnTo>
+                <a:pt x="93926" y="4461502"/>
+              </a:lnTo>
+            </a:path>
+          </a:pathLst>
+        </a:custGeom>
+        <a:noFill/>
+        <a:ln w="25400" cap="flat" cmpd="sng" algn="ctr">
+          <a:solidFill>
+            <a:schemeClr val="accent1">
+              <a:shade val="60000"/>
+              <a:hueOff val="0"/>
+              <a:satOff val="0"/>
+              <a:lumOff val="0"/>
+              <a:alphaOff val="0"/>
+            </a:schemeClr>
+          </a:solidFill>
+          <a:prstDash val="solid"/>
+        </a:ln>
+        <a:effectLst/>
+      </dsp:spPr>
+      <dsp:style>
+        <a:lnRef idx="2">
+          <a:scrgbClr r="0" g="0" b="0"/>
+        </a:lnRef>
+        <a:fillRef idx="0">
+          <a:scrgbClr r="0" g="0" b="0"/>
+        </a:fillRef>
+        <a:effectRef idx="0">
+          <a:scrgbClr r="0" g="0" b="0"/>
+        </a:effectRef>
+        <a:fontRef idx="minor"/>
+      </dsp:style>
+    </dsp:sp>
+    <dsp:sp modelId="{7F2C3E55-3438-4834-B3FD-FCCC007A617D}">
+      <dsp:nvSpPr>
+        <dsp:cNvPr id="0" name=""/>
+        <dsp:cNvSpPr/>
+      </dsp:nvSpPr>
+      <dsp:spPr>
+        <a:xfrm>
+          <a:off x="2489995" y="4698128"/>
+          <a:ext cx="751410" cy="469631"/>
+        </a:xfrm>
+        <a:prstGeom prst="roundRect">
+          <a:avLst>
+            <a:gd name="adj" fmla="val 10000"/>
+          </a:avLst>
+        </a:prstGeom>
+        <a:solidFill>
+          <a:schemeClr val="lt1">
+            <a:alpha val="90000"/>
+            <a:hueOff val="0"/>
+            <a:satOff val="0"/>
+            <a:lumOff val="0"/>
+            <a:alphaOff val="0"/>
+          </a:schemeClr>
+        </a:solidFill>
+        <a:ln w="9525" cap="flat" cmpd="sng" algn="ctr">
+          <a:solidFill>
+            <a:schemeClr val="accent1">
+              <a:hueOff val="0"/>
+              <a:satOff val="0"/>
+              <a:lumOff val="0"/>
+              <a:alphaOff val="0"/>
+            </a:schemeClr>
+          </a:solidFill>
+          <a:prstDash val="solid"/>
+        </a:ln>
+        <a:effectLst/>
+      </dsp:spPr>
+      <dsp:style>
+        <a:lnRef idx="1">
+          <a:scrgbClr r="0" g="0" b="0"/>
+        </a:lnRef>
+        <a:fillRef idx="1">
+          <a:scrgbClr r="0" g="0" b="0"/>
+        </a:fillRef>
+        <a:effectRef idx="0">
+          <a:scrgbClr r="0" g="0" b="0"/>
+        </a:effectRef>
+        <a:fontRef idx="minor"/>
+      </dsp:style>
+      <dsp:txBody>
+        <a:bodyPr spcFirstLastPara="0" vert="horz" wrap="square" lIns="22860" tIns="15240" rIns="22860" bIns="15240" numCol="1" spcCol="1270" anchor="ctr" anchorCtr="0">
+          <a:noAutofit/>
+        </a:bodyPr>
+        <a:lstStyle/>
+        <a:p>
+          <a:pPr lvl="0" algn="ctr" defTabSz="533400">
+            <a:lnSpc>
+              <a:spcPct val="90000"/>
+            </a:lnSpc>
+            <a:spcBef>
+              <a:spcPct val="0"/>
+            </a:spcBef>
+            <a:spcAft>
+              <a:spcPct val="35000"/>
+            </a:spcAft>
+          </a:pPr>
+          <a:r>
+            <a:rPr lang="fr-CA" sz="1200" kern="1200"/>
+            <a:t>Robot</a:t>
+          </a:r>
+        </a:p>
+      </dsp:txBody>
+      <dsp:txXfrm>
+        <a:off x="2503750" y="4711883"/>
+        <a:ext cx="723900" cy="442121"/>
+      </dsp:txXfrm>
+    </dsp:sp>
+    <dsp:sp modelId="{8CFD6120-BE82-497A-BC31-4932C5F8DE73}">
+      <dsp:nvSpPr>
+        <dsp:cNvPr id="0" name=""/>
+        <dsp:cNvSpPr/>
+      </dsp:nvSpPr>
+      <dsp:spPr>
+        <a:xfrm>
+          <a:off x="2396069" y="471442"/>
+          <a:ext cx="93926" cy="5048541"/>
+        </a:xfrm>
+        <a:custGeom>
+          <a:avLst/>
+          <a:gdLst/>
+          <a:ahLst/>
+          <a:cxnLst/>
+          <a:rect l="0" t="0" r="0" b="0"/>
+          <a:pathLst>
+            <a:path>
+              <a:moveTo>
+                <a:pt x="0" y="0"/>
+              </a:moveTo>
+              <a:lnTo>
+                <a:pt x="0" y="5048541"/>
+              </a:lnTo>
+              <a:lnTo>
+                <a:pt x="93926" y="5048541"/>
+              </a:lnTo>
+            </a:path>
+          </a:pathLst>
+        </a:custGeom>
+        <a:noFill/>
+        <a:ln w="25400" cap="flat" cmpd="sng" algn="ctr">
+          <a:solidFill>
+            <a:schemeClr val="accent1">
+              <a:shade val="60000"/>
+              <a:hueOff val="0"/>
+              <a:satOff val="0"/>
+              <a:lumOff val="0"/>
+              <a:alphaOff val="0"/>
+            </a:schemeClr>
+          </a:solidFill>
+          <a:prstDash val="solid"/>
+        </a:ln>
+        <a:effectLst/>
+      </dsp:spPr>
+      <dsp:style>
+        <a:lnRef idx="2">
+          <a:scrgbClr r="0" g="0" b="0"/>
+        </a:lnRef>
+        <a:fillRef idx="0">
+          <a:scrgbClr r="0" g="0" b="0"/>
+        </a:fillRef>
+        <a:effectRef idx="0">
+          <a:scrgbClr r="0" g="0" b="0"/>
+        </a:effectRef>
+        <a:fontRef idx="minor"/>
+      </dsp:style>
+    </dsp:sp>
+    <dsp:sp modelId="{7835456F-65F8-4B17-A56E-4CBE69323366}">
+      <dsp:nvSpPr>
+        <dsp:cNvPr id="0" name=""/>
+        <dsp:cNvSpPr/>
+      </dsp:nvSpPr>
+      <dsp:spPr>
+        <a:xfrm>
+          <a:off x="2489995" y="5285168"/>
+          <a:ext cx="751410" cy="469631"/>
+        </a:xfrm>
+        <a:prstGeom prst="roundRect">
+          <a:avLst>
+            <a:gd name="adj" fmla="val 10000"/>
+          </a:avLst>
+        </a:prstGeom>
+        <a:solidFill>
+          <a:schemeClr val="lt1">
+            <a:alpha val="90000"/>
+            <a:hueOff val="0"/>
+            <a:satOff val="0"/>
+            <a:lumOff val="0"/>
+            <a:alphaOff val="0"/>
+          </a:schemeClr>
+        </a:solidFill>
+        <a:ln w="9525" cap="flat" cmpd="sng" algn="ctr">
+          <a:solidFill>
+            <a:schemeClr val="accent1">
+              <a:hueOff val="0"/>
+              <a:satOff val="0"/>
+              <a:lumOff val="0"/>
+              <a:alphaOff val="0"/>
+            </a:schemeClr>
+          </a:solidFill>
+          <a:prstDash val="solid"/>
+        </a:ln>
+        <a:effectLst/>
+      </dsp:spPr>
+      <dsp:style>
+        <a:lnRef idx="1">
+          <a:scrgbClr r="0" g="0" b="0"/>
+        </a:lnRef>
+        <a:fillRef idx="1">
+          <a:scrgbClr r="0" g="0" b="0"/>
+        </a:fillRef>
+        <a:effectRef idx="0">
+          <a:scrgbClr r="0" g="0" b="0"/>
+        </a:effectRef>
+        <a:fontRef idx="minor"/>
+      </dsp:style>
+      <dsp:txBody>
+        <a:bodyPr spcFirstLastPara="0" vert="horz" wrap="square" lIns="22860" tIns="15240" rIns="22860" bIns="15240" numCol="1" spcCol="1270" anchor="ctr" anchorCtr="0">
+          <a:noAutofit/>
+        </a:bodyPr>
+        <a:lstStyle/>
+        <a:p>
+          <a:pPr lvl="0" algn="ctr" defTabSz="533400">
+            <a:lnSpc>
+              <a:spcPct val="90000"/>
+            </a:lnSpc>
+            <a:spcBef>
+              <a:spcPct val="0"/>
+            </a:spcBef>
+            <a:spcAft>
+              <a:spcPct val="35000"/>
+            </a:spcAft>
+          </a:pPr>
+          <a:r>
+            <a:rPr lang="fr-CA" sz="1200" kern="1200"/>
+            <a:t>Terrain</a:t>
+          </a:r>
+        </a:p>
+      </dsp:txBody>
+      <dsp:txXfrm>
+        <a:off x="2503750" y="5298923"/>
+        <a:ext cx="723900" cy="442121"/>
+      </dsp:txXfrm>
+    </dsp:sp>
+    <dsp:sp modelId="{85358D22-6E61-4B30-AEE3-3D4CE6DE2AFB}">
+      <dsp:nvSpPr>
+        <dsp:cNvPr id="0" name=""/>
+        <dsp:cNvSpPr/>
+      </dsp:nvSpPr>
+      <dsp:spPr>
+        <a:xfrm>
+          <a:off x="2396069" y="471442"/>
+          <a:ext cx="93926" cy="5635581"/>
+        </a:xfrm>
+        <a:custGeom>
+          <a:avLst/>
+          <a:gdLst/>
+          <a:ahLst/>
+          <a:cxnLst/>
+          <a:rect l="0" t="0" r="0" b="0"/>
+          <a:pathLst>
+            <a:path>
+              <a:moveTo>
+                <a:pt x="0" y="0"/>
+              </a:moveTo>
+              <a:lnTo>
+                <a:pt x="0" y="5635581"/>
+              </a:lnTo>
+              <a:lnTo>
+                <a:pt x="93926" y="5635581"/>
+              </a:lnTo>
+            </a:path>
+          </a:pathLst>
+        </a:custGeom>
+        <a:noFill/>
+        <a:ln w="25400" cap="flat" cmpd="sng" algn="ctr">
+          <a:solidFill>
+            <a:schemeClr val="accent1">
+              <a:shade val="60000"/>
+              <a:hueOff val="0"/>
+              <a:satOff val="0"/>
+              <a:lumOff val="0"/>
+              <a:alphaOff val="0"/>
+            </a:schemeClr>
+          </a:solidFill>
+          <a:prstDash val="solid"/>
+        </a:ln>
+        <a:effectLst/>
+      </dsp:spPr>
+      <dsp:style>
+        <a:lnRef idx="2">
+          <a:scrgbClr r="0" g="0" b="0"/>
+        </a:lnRef>
+        <a:fillRef idx="0">
+          <a:scrgbClr r="0" g="0" b="0"/>
+        </a:fillRef>
+        <a:effectRef idx="0">
+          <a:scrgbClr r="0" g="0" b="0"/>
+        </a:effectRef>
+        <a:fontRef idx="minor"/>
+      </dsp:style>
+    </dsp:sp>
+    <dsp:sp modelId="{3F1F2DA1-9F10-4383-A950-535C92FE9DDC}">
+      <dsp:nvSpPr>
+        <dsp:cNvPr id="0" name=""/>
+        <dsp:cNvSpPr/>
+      </dsp:nvSpPr>
+      <dsp:spPr>
+        <a:xfrm>
+          <a:off x="2489995" y="5872207"/>
+          <a:ext cx="751410" cy="469631"/>
+        </a:xfrm>
+        <a:prstGeom prst="roundRect">
+          <a:avLst>
+            <a:gd name="adj" fmla="val 10000"/>
+          </a:avLst>
+        </a:prstGeom>
+        <a:solidFill>
+          <a:schemeClr val="lt1">
+            <a:alpha val="90000"/>
+            <a:hueOff val="0"/>
+            <a:satOff val="0"/>
+            <a:lumOff val="0"/>
+            <a:alphaOff val="0"/>
+          </a:schemeClr>
+        </a:solidFill>
+        <a:ln w="9525" cap="flat" cmpd="sng" algn="ctr">
+          <a:solidFill>
+            <a:schemeClr val="accent1">
+              <a:hueOff val="0"/>
+              <a:satOff val="0"/>
+              <a:lumOff val="0"/>
+              <a:alphaOff val="0"/>
+            </a:schemeClr>
+          </a:solidFill>
+          <a:prstDash val="solid"/>
+        </a:ln>
+        <a:effectLst/>
+      </dsp:spPr>
+      <dsp:style>
+        <a:lnRef idx="1">
+          <a:scrgbClr r="0" g="0" b="0"/>
+        </a:lnRef>
+        <a:fillRef idx="1">
+          <a:scrgbClr r="0" g="0" b="0"/>
+        </a:fillRef>
+        <a:effectRef idx="0">
+          <a:scrgbClr r="0" g="0" b="0"/>
+        </a:effectRef>
+        <a:fontRef idx="minor"/>
+      </dsp:style>
+      <dsp:txBody>
+        <a:bodyPr spcFirstLastPara="0" vert="horz" wrap="square" lIns="22860" tIns="15240" rIns="22860" bIns="15240" numCol="1" spcCol="1270" anchor="ctr" anchorCtr="0">
+          <a:noAutofit/>
+        </a:bodyPr>
+        <a:lstStyle/>
+        <a:p>
+          <a:pPr lvl="0" algn="ctr" defTabSz="533400">
+            <a:lnSpc>
+              <a:spcPct val="90000"/>
+            </a:lnSpc>
+            <a:spcBef>
+              <a:spcPct val="0"/>
+            </a:spcBef>
+            <a:spcAft>
+              <a:spcPct val="35000"/>
+            </a:spcAft>
+          </a:pPr>
+          <a:r>
+            <a:rPr lang="fr-CA" sz="1200" kern="1200"/>
+            <a:t>Utility</a:t>
+          </a:r>
+        </a:p>
+      </dsp:txBody>
+      <dsp:txXfrm>
+        <a:off x="2503750" y="5885962"/>
+        <a:ext cx="723900" cy="442121"/>
       </dsp:txXfrm>
     </dsp:sp>
   </dsp:spTree>
@@ -19359,7 +20689,7 @@
 </file>
 
 <file path=customXml/itemProps1.xml><?xml version="1.0" encoding="utf-8"?>
-<ds:datastoreItem xmlns:ds="http://schemas.openxmlformats.org/officeDocument/2006/customXml" ds:itemID="{66D1E0F7-A791-4D33-A568-B0E6CA3115A4}">
+<ds:datastoreItem xmlns:ds="http://schemas.openxmlformats.org/officeDocument/2006/customXml" ds:itemID="{A3ABF9B6-1173-4571-961D-95468A7E1D64}">
   <ds:schemaRefs>
     <ds:schemaRef ds:uri="http://schemas.openxmlformats.org/officeDocument/2006/bibliography"/>
   </ds:schemaRefs>

</xml_diff>